<commit_message>
Connect to phpmyadmin db
</commit_message>
<xml_diff>
--- a/ExpressJS.docx
+++ b/ExpressJS.docx
@@ -91,10 +91,7 @@
         </w:numPr>
       </w:pPr>
       <w:r>
-        <w:t>controllers:</w:t>
-      </w:r>
-      <w:r>
-        <w:t xml:space="preserve"> </w:t>
+        <w:t>routes: khai báo route + method</w:t>
       </w:r>
     </w:p>
     <w:p>
@@ -106,7 +103,10 @@
         </w:numPr>
       </w:pPr>
       <w:r>
-        <w:t>routes: khai báo route + method</w:t>
+        <w:t xml:space="preserve">controllers: </w:t>
+      </w:r>
+      <w:r>
+        <w:t>xử lý request, response của route</w:t>
       </w:r>
     </w:p>
     <w:p>
@@ -118,13 +118,10 @@
         </w:numPr>
       </w:pPr>
       <w:r>
-        <w:t xml:space="preserve">views: </w:t>
-      </w:r>
-      <w:r>
-        <w:t xml:space="preserve">file </w:t>
-      </w:r>
-      <w:r>
-        <w:t>ejs</w:t>
+        <w:t>service: logic</w:t>
+      </w:r>
+      <w:r>
+        <w:t xml:space="preserve"> của controller</w:t>
       </w:r>
     </w:p>
     <w:p>
@@ -136,7 +133,13 @@
         </w:numPr>
       </w:pPr>
       <w:r>
-        <w:t>service: logic</w:t>
+        <w:t xml:space="preserve">views: </w:t>
+      </w:r>
+      <w:r>
+        <w:t xml:space="preserve">file </w:t>
+      </w:r>
+      <w:r>
+        <w:t>ejs</w:t>
       </w:r>
     </w:p>
     <w:p>
@@ -509,6 +512,11 @@
     <w:p/>
     <w:p>
       <w:r>
+        <w:t>- Dùng babel để dịch code</w:t>
+      </w:r>
+    </w:p>
+    <w:p>
+      <w:r>
         <w:t>npm install --save-dev @babel/core @babel/cli @babel/preset-env</w:t>
       </w:r>
       <w:r>
@@ -519,6 +527,20 @@
       </w:r>
     </w:p>
     <w:p>
+      <w:r>
+        <w:t xml:space="preserve">- Dùng </w:t>
+      </w:r>
+      <w:r>
+        <w:t>nodemon</w:t>
+      </w:r>
+      <w:r>
+        <w:t xml:space="preserve"> để </w:t>
+      </w:r>
+      <w:r>
+        <w:t>chạy lại server</w:t>
+      </w:r>
+    </w:p>
+    <w:p>
       <w:pPr>
         <w:rPr>
           <w:rFonts w:ascii="Consolas" w:hAnsi="Consolas"/>
@@ -551,569 +573,6 @@
     <w:p>
       <w:pPr>
         <w:jc w:val="both"/>
-        <w:rPr>
-          <w:rFonts w:ascii="Consolas" w:hAnsi="Consolas"/>
-          <w:sz w:val="21"/>
-          <w:szCs w:val="21"/>
-          <w:shd w:val="clear" w:color="auto" w:fill="FFFFFF"/>
-        </w:rPr>
-      </w:pPr>
-      <w:r>
-        <w:rPr>
-          <w:rFonts w:ascii="Consolas" w:hAnsi="Consolas"/>
-          <w:sz w:val="21"/>
-          <w:szCs w:val="21"/>
-          <w:shd w:val="clear" w:color="auto" w:fill="FFFFFF"/>
-        </w:rPr>
-        <w:t>Sử dụng view engine cho app</w:t>
-      </w:r>
-    </w:p>
-    <w:p>
-      <w:pPr>
-        <w:shd w:val="clear" w:color="auto" w:fill="1F1F1F"/>
-        <w:spacing w:after="0" w:line="285" w:lineRule="atLeast"/>
-        <w:rPr>
-          <w:rFonts w:ascii="Consolas" w:eastAsia="Times New Roman" w:hAnsi="Consolas" w:cs="Times New Roman"/>
-          <w:color w:val="CCCCCC"/>
-          <w:sz w:val="21"/>
-          <w:szCs w:val="21"/>
-        </w:rPr>
-      </w:pPr>
-      <w:r>
-        <w:rPr>
-          <w:rFonts w:ascii="Consolas" w:eastAsia="Times New Roman" w:hAnsi="Consolas" w:cs="Times New Roman"/>
-          <w:color w:val="C586C0"/>
-          <w:sz w:val="21"/>
-          <w:szCs w:val="21"/>
-        </w:rPr>
-        <w:t>import</w:t>
-      </w:r>
-      <w:r>
-        <w:rPr>
-          <w:rFonts w:ascii="Consolas" w:eastAsia="Times New Roman" w:hAnsi="Consolas" w:cs="Times New Roman"/>
-          <w:color w:val="CCCCCC"/>
-          <w:sz w:val="21"/>
-          <w:szCs w:val="21"/>
-        </w:rPr>
-        <w:t xml:space="preserve"> </w:t>
-      </w:r>
-      <w:r>
-        <w:rPr>
-          <w:rFonts w:ascii="Consolas" w:eastAsia="Times New Roman" w:hAnsi="Consolas" w:cs="Times New Roman"/>
-          <w:color w:val="9CDCFE"/>
-          <w:sz w:val="21"/>
-          <w:szCs w:val="21"/>
-        </w:rPr>
-        <w:t>express</w:t>
-      </w:r>
-      <w:r>
-        <w:rPr>
-          <w:rFonts w:ascii="Consolas" w:eastAsia="Times New Roman" w:hAnsi="Consolas" w:cs="Times New Roman"/>
-          <w:color w:val="CCCCCC"/>
-          <w:sz w:val="21"/>
-          <w:szCs w:val="21"/>
-        </w:rPr>
-        <w:t xml:space="preserve"> </w:t>
-      </w:r>
-      <w:r>
-        <w:rPr>
-          <w:rFonts w:ascii="Consolas" w:eastAsia="Times New Roman" w:hAnsi="Consolas" w:cs="Times New Roman"/>
-          <w:color w:val="C586C0"/>
-          <w:sz w:val="21"/>
-          <w:szCs w:val="21"/>
-        </w:rPr>
-        <w:t>from</w:t>
-      </w:r>
-      <w:r>
-        <w:rPr>
-          <w:rFonts w:ascii="Consolas" w:eastAsia="Times New Roman" w:hAnsi="Consolas" w:cs="Times New Roman"/>
-          <w:color w:val="CCCCCC"/>
-          <w:sz w:val="21"/>
-          <w:szCs w:val="21"/>
-        </w:rPr>
-        <w:t xml:space="preserve"> </w:t>
-      </w:r>
-      <w:r>
-        <w:rPr>
-          <w:rFonts w:ascii="Consolas" w:eastAsia="Times New Roman" w:hAnsi="Consolas" w:cs="Times New Roman"/>
-          <w:color w:val="CE9178"/>
-          <w:sz w:val="21"/>
-          <w:szCs w:val="21"/>
-        </w:rPr>
-        <w:t>'express'</w:t>
-      </w:r>
-    </w:p>
-    <w:p>
-      <w:pPr>
-        <w:shd w:val="clear" w:color="auto" w:fill="1F1F1F"/>
-        <w:spacing w:after="0" w:line="285" w:lineRule="atLeast"/>
-        <w:rPr>
-          <w:rFonts w:ascii="Consolas" w:eastAsia="Times New Roman" w:hAnsi="Consolas" w:cs="Times New Roman"/>
-          <w:color w:val="CCCCCC"/>
-          <w:sz w:val="21"/>
-          <w:szCs w:val="21"/>
-        </w:rPr>
-      </w:pPr>
-      <w:r>
-        <w:rPr>
-          <w:rFonts w:ascii="Consolas" w:eastAsia="Times New Roman" w:hAnsi="Consolas" w:cs="Times New Roman"/>
-          <w:color w:val="569CD6"/>
-          <w:sz w:val="21"/>
-          <w:szCs w:val="21"/>
-        </w:rPr>
-        <w:t>const</w:t>
-      </w:r>
-      <w:r>
-        <w:rPr>
-          <w:rFonts w:ascii="Consolas" w:eastAsia="Times New Roman" w:hAnsi="Consolas" w:cs="Times New Roman"/>
-          <w:color w:val="CCCCCC"/>
-          <w:sz w:val="21"/>
-          <w:szCs w:val="21"/>
-        </w:rPr>
-        <w:t xml:space="preserve"> </w:t>
-      </w:r>
-      <w:r>
-        <w:rPr>
-          <w:rFonts w:ascii="Consolas" w:eastAsia="Times New Roman" w:hAnsi="Consolas" w:cs="Times New Roman"/>
-          <w:color w:val="DCDCAA"/>
-          <w:sz w:val="21"/>
-          <w:szCs w:val="21"/>
-        </w:rPr>
-        <w:t>useViewEngine</w:t>
-      </w:r>
-      <w:r>
-        <w:rPr>
-          <w:rFonts w:ascii="Consolas" w:eastAsia="Times New Roman" w:hAnsi="Consolas" w:cs="Times New Roman"/>
-          <w:color w:val="CCCCCC"/>
-          <w:sz w:val="21"/>
-          <w:szCs w:val="21"/>
-        </w:rPr>
-        <w:t xml:space="preserve"> </w:t>
-      </w:r>
-      <w:r>
-        <w:rPr>
-          <w:rFonts w:ascii="Consolas" w:eastAsia="Times New Roman" w:hAnsi="Consolas" w:cs="Times New Roman"/>
-          <w:color w:val="D4D4D4"/>
-          <w:sz w:val="21"/>
-          <w:szCs w:val="21"/>
-        </w:rPr>
-        <w:t>=</w:t>
-      </w:r>
-      <w:r>
-        <w:rPr>
-          <w:rFonts w:ascii="Consolas" w:eastAsia="Times New Roman" w:hAnsi="Consolas" w:cs="Times New Roman"/>
-          <w:color w:val="CCCCCC"/>
-          <w:sz w:val="21"/>
-          <w:szCs w:val="21"/>
-        </w:rPr>
-        <w:t xml:space="preserve"> (</w:t>
-      </w:r>
-      <w:r>
-        <w:rPr>
-          <w:rFonts w:ascii="Consolas" w:eastAsia="Times New Roman" w:hAnsi="Consolas" w:cs="Times New Roman"/>
-          <w:color w:val="9CDCFE"/>
-          <w:sz w:val="21"/>
-          <w:szCs w:val="21"/>
-        </w:rPr>
-        <w:t>app</w:t>
-      </w:r>
-      <w:r>
-        <w:rPr>
-          <w:rFonts w:ascii="Consolas" w:eastAsia="Times New Roman" w:hAnsi="Consolas" w:cs="Times New Roman"/>
-          <w:color w:val="CCCCCC"/>
-          <w:sz w:val="21"/>
-          <w:szCs w:val="21"/>
-        </w:rPr>
-        <w:t xml:space="preserve">) </w:t>
-      </w:r>
-      <w:r>
-        <w:rPr>
-          <w:rFonts w:ascii="Consolas" w:eastAsia="Times New Roman" w:hAnsi="Consolas" w:cs="Times New Roman"/>
-          <w:color w:val="569CD6"/>
-          <w:sz w:val="21"/>
-          <w:szCs w:val="21"/>
-        </w:rPr>
-        <w:t>=&gt;</w:t>
-      </w:r>
-      <w:r>
-        <w:rPr>
-          <w:rFonts w:ascii="Consolas" w:eastAsia="Times New Roman" w:hAnsi="Consolas" w:cs="Times New Roman"/>
-          <w:color w:val="CCCCCC"/>
-          <w:sz w:val="21"/>
-          <w:szCs w:val="21"/>
-        </w:rPr>
-        <w:t xml:space="preserve"> {</w:t>
-      </w:r>
-    </w:p>
-    <w:p>
-      <w:pPr>
-        <w:shd w:val="clear" w:color="auto" w:fill="1F1F1F"/>
-        <w:spacing w:after="0" w:line="285" w:lineRule="atLeast"/>
-        <w:rPr>
-          <w:rFonts w:ascii="Consolas" w:eastAsia="Times New Roman" w:hAnsi="Consolas" w:cs="Times New Roman"/>
-          <w:color w:val="CCCCCC"/>
-          <w:sz w:val="21"/>
-          <w:szCs w:val="21"/>
-        </w:rPr>
-      </w:pPr>
-      <w:r>
-        <w:rPr>
-          <w:rFonts w:ascii="Consolas" w:eastAsia="Times New Roman" w:hAnsi="Consolas" w:cs="Times New Roman"/>
-          <w:color w:val="CCCCCC"/>
-          <w:sz w:val="21"/>
-          <w:szCs w:val="21"/>
-        </w:rPr>
-        <w:t xml:space="preserve">    </w:t>
-      </w:r>
-      <w:r>
-        <w:rPr>
-          <w:rFonts w:ascii="Consolas" w:eastAsia="Times New Roman" w:hAnsi="Consolas" w:cs="Times New Roman"/>
-          <w:color w:val="9CDCFE"/>
-          <w:sz w:val="21"/>
-          <w:szCs w:val="21"/>
-        </w:rPr>
-        <w:t>app</w:t>
-      </w:r>
-      <w:r>
-        <w:rPr>
-          <w:rFonts w:ascii="Consolas" w:eastAsia="Times New Roman" w:hAnsi="Consolas" w:cs="Times New Roman"/>
-          <w:color w:val="CCCCCC"/>
-          <w:sz w:val="21"/>
-          <w:szCs w:val="21"/>
-        </w:rPr>
-        <w:t>.</w:t>
-      </w:r>
-      <w:r>
-        <w:rPr>
-          <w:rFonts w:ascii="Consolas" w:eastAsia="Times New Roman" w:hAnsi="Consolas" w:cs="Times New Roman"/>
-          <w:color w:val="DCDCAA"/>
-          <w:sz w:val="21"/>
-          <w:szCs w:val="21"/>
-        </w:rPr>
-        <w:t>use</w:t>
-      </w:r>
-      <w:r>
-        <w:rPr>
-          <w:rFonts w:ascii="Consolas" w:eastAsia="Times New Roman" w:hAnsi="Consolas" w:cs="Times New Roman"/>
-          <w:color w:val="CCCCCC"/>
-          <w:sz w:val="21"/>
-          <w:szCs w:val="21"/>
-        </w:rPr>
-        <w:t>(</w:t>
-      </w:r>
-      <w:r>
-        <w:rPr>
-          <w:rFonts w:ascii="Consolas" w:eastAsia="Times New Roman" w:hAnsi="Consolas" w:cs="Times New Roman"/>
-          <w:color w:val="DCDCAA"/>
-          <w:sz w:val="21"/>
-          <w:szCs w:val="21"/>
-        </w:rPr>
-        <w:t>express</w:t>
-      </w:r>
-      <w:r>
-        <w:rPr>
-          <w:rFonts w:ascii="Consolas" w:eastAsia="Times New Roman" w:hAnsi="Consolas" w:cs="Times New Roman"/>
-          <w:color w:val="CCCCCC"/>
-          <w:sz w:val="21"/>
-          <w:szCs w:val="21"/>
-        </w:rPr>
-        <w:t>.</w:t>
-      </w:r>
-      <w:r>
-        <w:rPr>
-          <w:rFonts w:ascii="Consolas" w:eastAsia="Times New Roman" w:hAnsi="Consolas" w:cs="Times New Roman"/>
-          <w:color w:val="DCDCAA"/>
-          <w:sz w:val="21"/>
-          <w:szCs w:val="21"/>
-        </w:rPr>
-        <w:t>static</w:t>
-      </w:r>
-      <w:r>
-        <w:rPr>
-          <w:rFonts w:ascii="Consolas" w:eastAsia="Times New Roman" w:hAnsi="Consolas" w:cs="Times New Roman"/>
-          <w:color w:val="CCCCCC"/>
-          <w:sz w:val="21"/>
-          <w:szCs w:val="21"/>
-        </w:rPr>
-        <w:t>(</w:t>
-      </w:r>
-      <w:r>
-        <w:rPr>
-          <w:rFonts w:ascii="Consolas" w:eastAsia="Times New Roman" w:hAnsi="Consolas" w:cs="Times New Roman"/>
-          <w:color w:val="CE9178"/>
-          <w:sz w:val="21"/>
-          <w:szCs w:val="21"/>
-        </w:rPr>
-        <w:t>'./src/public'</w:t>
-      </w:r>
-      <w:r>
-        <w:rPr>
-          <w:rFonts w:ascii="Consolas" w:eastAsia="Times New Roman" w:hAnsi="Consolas" w:cs="Times New Roman"/>
-          <w:color w:val="CCCCCC"/>
-          <w:sz w:val="21"/>
-          <w:szCs w:val="21"/>
-        </w:rPr>
-        <w:t xml:space="preserve">)) </w:t>
-      </w:r>
-      <w:r>
-        <w:rPr>
-          <w:rFonts w:ascii="Consolas" w:eastAsia="Times New Roman" w:hAnsi="Consolas" w:cs="Times New Roman"/>
-          <w:color w:val="6A9955"/>
-          <w:sz w:val="21"/>
-          <w:szCs w:val="21"/>
-        </w:rPr>
-        <w:t>// Vị trí cho các file html css</w:t>
-      </w:r>
-    </w:p>
-    <w:p>
-      <w:pPr>
-        <w:shd w:val="clear" w:color="auto" w:fill="1F1F1F"/>
-        <w:spacing w:after="0" w:line="285" w:lineRule="atLeast"/>
-        <w:rPr>
-          <w:rFonts w:ascii="Consolas" w:eastAsia="Times New Roman" w:hAnsi="Consolas" w:cs="Times New Roman"/>
-          <w:color w:val="CCCCCC"/>
-          <w:sz w:val="21"/>
-          <w:szCs w:val="21"/>
-        </w:rPr>
-      </w:pPr>
-      <w:r>
-        <w:rPr>
-          <w:rFonts w:ascii="Consolas" w:eastAsia="Times New Roman" w:hAnsi="Consolas" w:cs="Times New Roman"/>
-          <w:color w:val="CCCCCC"/>
-          <w:sz w:val="21"/>
-          <w:szCs w:val="21"/>
-        </w:rPr>
-        <w:t xml:space="preserve">    </w:t>
-      </w:r>
-      <w:r>
-        <w:rPr>
-          <w:rFonts w:ascii="Consolas" w:eastAsia="Times New Roman" w:hAnsi="Consolas" w:cs="Times New Roman"/>
-          <w:color w:val="9CDCFE"/>
-          <w:sz w:val="21"/>
-          <w:szCs w:val="21"/>
-        </w:rPr>
-        <w:t>app</w:t>
-      </w:r>
-      <w:r>
-        <w:rPr>
-          <w:rFonts w:ascii="Consolas" w:eastAsia="Times New Roman" w:hAnsi="Consolas" w:cs="Times New Roman"/>
-          <w:color w:val="CCCCCC"/>
-          <w:sz w:val="21"/>
-          <w:szCs w:val="21"/>
-        </w:rPr>
-        <w:t>.</w:t>
-      </w:r>
-      <w:r>
-        <w:rPr>
-          <w:rFonts w:ascii="Consolas" w:eastAsia="Times New Roman" w:hAnsi="Consolas" w:cs="Times New Roman"/>
-          <w:color w:val="DCDCAA"/>
-          <w:sz w:val="21"/>
-          <w:szCs w:val="21"/>
-        </w:rPr>
-        <w:t>set</w:t>
-      </w:r>
-      <w:r>
-        <w:rPr>
-          <w:rFonts w:ascii="Consolas" w:eastAsia="Times New Roman" w:hAnsi="Consolas" w:cs="Times New Roman"/>
-          <w:color w:val="CCCCCC"/>
-          <w:sz w:val="21"/>
-          <w:szCs w:val="21"/>
-        </w:rPr>
-        <w:t>(</w:t>
-      </w:r>
-      <w:r>
-        <w:rPr>
-          <w:rFonts w:ascii="Consolas" w:eastAsia="Times New Roman" w:hAnsi="Consolas" w:cs="Times New Roman"/>
-          <w:color w:val="CE9178"/>
-          <w:sz w:val="21"/>
-          <w:szCs w:val="21"/>
-        </w:rPr>
-        <w:t>'view engine'</w:t>
-      </w:r>
-      <w:r>
-        <w:rPr>
-          <w:rFonts w:ascii="Consolas" w:eastAsia="Times New Roman" w:hAnsi="Consolas" w:cs="Times New Roman"/>
-          <w:color w:val="CCCCCC"/>
-          <w:sz w:val="21"/>
-          <w:szCs w:val="21"/>
-        </w:rPr>
-        <w:t xml:space="preserve">, </w:t>
-      </w:r>
-      <w:r>
-        <w:rPr>
-          <w:rFonts w:ascii="Consolas" w:eastAsia="Times New Roman" w:hAnsi="Consolas" w:cs="Times New Roman"/>
-          <w:color w:val="CE9178"/>
-          <w:sz w:val="21"/>
-          <w:szCs w:val="21"/>
-        </w:rPr>
-        <w:t>'ejs'</w:t>
-      </w:r>
-      <w:r>
-        <w:rPr>
-          <w:rFonts w:ascii="Consolas" w:eastAsia="Times New Roman" w:hAnsi="Consolas" w:cs="Times New Roman"/>
-          <w:color w:val="CCCCCC"/>
-          <w:sz w:val="21"/>
-          <w:szCs w:val="21"/>
-        </w:rPr>
-        <w:t xml:space="preserve">) </w:t>
-      </w:r>
-      <w:r>
-        <w:rPr>
-          <w:rFonts w:ascii="Consolas" w:eastAsia="Times New Roman" w:hAnsi="Consolas" w:cs="Times New Roman"/>
-          <w:color w:val="6A9955"/>
-          <w:sz w:val="21"/>
-          <w:szCs w:val="21"/>
-        </w:rPr>
-        <w:t>// Sử dụng ejs</w:t>
-      </w:r>
-    </w:p>
-    <w:p>
-      <w:pPr>
-        <w:shd w:val="clear" w:color="auto" w:fill="1F1F1F"/>
-        <w:spacing w:after="0" w:line="285" w:lineRule="atLeast"/>
-        <w:rPr>
-          <w:rFonts w:ascii="Consolas" w:eastAsia="Times New Roman" w:hAnsi="Consolas" w:cs="Times New Roman"/>
-          <w:color w:val="CCCCCC"/>
-          <w:sz w:val="21"/>
-          <w:szCs w:val="21"/>
-        </w:rPr>
-      </w:pPr>
-      <w:r>
-        <w:rPr>
-          <w:rFonts w:ascii="Consolas" w:eastAsia="Times New Roman" w:hAnsi="Consolas" w:cs="Times New Roman"/>
-          <w:color w:val="CCCCCC"/>
-          <w:sz w:val="21"/>
-          <w:szCs w:val="21"/>
-        </w:rPr>
-        <w:t xml:space="preserve">    </w:t>
-      </w:r>
-      <w:r>
-        <w:rPr>
-          <w:rFonts w:ascii="Consolas" w:eastAsia="Times New Roman" w:hAnsi="Consolas" w:cs="Times New Roman"/>
-          <w:color w:val="9CDCFE"/>
-          <w:sz w:val="21"/>
-          <w:szCs w:val="21"/>
-        </w:rPr>
-        <w:t>app</w:t>
-      </w:r>
-      <w:r>
-        <w:rPr>
-          <w:rFonts w:ascii="Consolas" w:eastAsia="Times New Roman" w:hAnsi="Consolas" w:cs="Times New Roman"/>
-          <w:color w:val="CCCCCC"/>
-          <w:sz w:val="21"/>
-          <w:szCs w:val="21"/>
-        </w:rPr>
-        <w:t>.</w:t>
-      </w:r>
-      <w:r>
-        <w:rPr>
-          <w:rFonts w:ascii="Consolas" w:eastAsia="Times New Roman" w:hAnsi="Consolas" w:cs="Times New Roman"/>
-          <w:color w:val="DCDCAA"/>
-          <w:sz w:val="21"/>
-          <w:szCs w:val="21"/>
-        </w:rPr>
-        <w:t>set</w:t>
-      </w:r>
-      <w:r>
-        <w:rPr>
-          <w:rFonts w:ascii="Consolas" w:eastAsia="Times New Roman" w:hAnsi="Consolas" w:cs="Times New Roman"/>
-          <w:color w:val="CCCCCC"/>
-          <w:sz w:val="21"/>
-          <w:szCs w:val="21"/>
-        </w:rPr>
-        <w:t>(</w:t>
-      </w:r>
-      <w:r>
-        <w:rPr>
-          <w:rFonts w:ascii="Consolas" w:eastAsia="Times New Roman" w:hAnsi="Consolas" w:cs="Times New Roman"/>
-          <w:color w:val="CE9178"/>
-          <w:sz w:val="21"/>
-          <w:szCs w:val="21"/>
-        </w:rPr>
-        <w:t>'views'</w:t>
-      </w:r>
-      <w:r>
-        <w:rPr>
-          <w:rFonts w:ascii="Consolas" w:eastAsia="Times New Roman" w:hAnsi="Consolas" w:cs="Times New Roman"/>
-          <w:color w:val="CCCCCC"/>
-          <w:sz w:val="21"/>
-          <w:szCs w:val="21"/>
-        </w:rPr>
-        <w:t xml:space="preserve">, </w:t>
-      </w:r>
-      <w:r>
-        <w:rPr>
-          <w:rFonts w:ascii="Consolas" w:eastAsia="Times New Roman" w:hAnsi="Consolas" w:cs="Times New Roman"/>
-          <w:color w:val="CE9178"/>
-          <w:sz w:val="21"/>
-          <w:szCs w:val="21"/>
-        </w:rPr>
-        <w:t>'./src/views'</w:t>
-      </w:r>
-      <w:r>
-        <w:rPr>
-          <w:rFonts w:ascii="Consolas" w:eastAsia="Times New Roman" w:hAnsi="Consolas" w:cs="Times New Roman"/>
-          <w:color w:val="CCCCCC"/>
-          <w:sz w:val="21"/>
-          <w:szCs w:val="21"/>
-        </w:rPr>
-        <w:t xml:space="preserve">) </w:t>
-      </w:r>
-      <w:r>
-        <w:rPr>
-          <w:rFonts w:ascii="Consolas" w:eastAsia="Times New Roman" w:hAnsi="Consolas" w:cs="Times New Roman"/>
-          <w:color w:val="6A9955"/>
-          <w:sz w:val="21"/>
-          <w:szCs w:val="21"/>
-        </w:rPr>
-        <w:t>// Vị trí folder chứa file ejs</w:t>
-      </w:r>
-    </w:p>
-    <w:p>
-      <w:pPr>
-        <w:shd w:val="clear" w:color="auto" w:fill="1F1F1F"/>
-        <w:spacing w:after="0" w:line="285" w:lineRule="atLeast"/>
-        <w:rPr>
-          <w:rFonts w:ascii="Consolas" w:eastAsia="Times New Roman" w:hAnsi="Consolas" w:cs="Times New Roman"/>
-          <w:color w:val="CCCCCC"/>
-          <w:sz w:val="21"/>
-          <w:szCs w:val="21"/>
-        </w:rPr>
-      </w:pPr>
-      <w:r>
-        <w:rPr>
-          <w:rFonts w:ascii="Consolas" w:eastAsia="Times New Roman" w:hAnsi="Consolas" w:cs="Times New Roman"/>
-          <w:color w:val="CCCCCC"/>
-          <w:sz w:val="21"/>
-          <w:szCs w:val="21"/>
-        </w:rPr>
-        <w:t>}</w:t>
-      </w:r>
-    </w:p>
-    <w:p>
-      <w:pPr>
-        <w:jc w:val="both"/>
-        <w:rPr>
-          <w:rFonts w:ascii="Consolas" w:hAnsi="Consolas"/>
-          <w:sz w:val="21"/>
-          <w:szCs w:val="21"/>
-          <w:shd w:val="clear" w:color="auto" w:fill="FFFFFF"/>
-        </w:rPr>
-      </w:pPr>
-    </w:p>
-    <w:p>
-      <w:pPr>
-        <w:jc w:val="both"/>
-        <w:rPr>
-          <w:rFonts w:ascii="Consolas" w:hAnsi="Consolas"/>
-          <w:sz w:val="21"/>
-          <w:szCs w:val="21"/>
-          <w:shd w:val="clear" w:color="auto" w:fill="FFFFFF"/>
-        </w:rPr>
-      </w:pPr>
-    </w:p>
-    <w:p>
-      <w:pPr>
         <w:rPr>
           <w:rFonts w:cstheme="minorHAnsi"/>
           <w:b/>
@@ -1134,7 +593,7 @@
           <w:szCs w:val="30"/>
           <w:shd w:val="clear" w:color="auto" w:fill="FFFFFF"/>
         </w:rPr>
-        <w:t>Khai báo route</w:t>
+        <w:t>V</w:t>
       </w:r>
       <w:r>
         <w:rPr>
@@ -1146,7 +605,636 @@
           <w:szCs w:val="30"/>
           <w:shd w:val="clear" w:color="auto" w:fill="FFFFFF"/>
         </w:rPr>
-        <w:t xml:space="preserve"> (web.js)</w:t>
+        <w:t xml:space="preserve">iew engine </w:t>
+      </w:r>
+      <w:r>
+        <w:rPr>
+          <w:rFonts w:cstheme="minorHAnsi"/>
+          <w:b/>
+          <w:bCs/>
+          <w:color w:val="4472C4" w:themeColor="accent1"/>
+          <w:sz w:val="30"/>
+          <w:szCs w:val="30"/>
+          <w:shd w:val="clear" w:color="auto" w:fill="FFFFFF"/>
+        </w:rPr>
+        <w:t>(config)</w:t>
+      </w:r>
+    </w:p>
+    <w:p>
+      <w:pPr>
+        <w:shd w:val="clear" w:color="auto" w:fill="1F1F1F"/>
+        <w:spacing w:after="0" w:line="285" w:lineRule="atLeast"/>
+        <w:rPr>
+          <w:rFonts w:ascii="Consolas" w:eastAsia="Times New Roman" w:hAnsi="Consolas" w:cs="Times New Roman"/>
+          <w:color w:val="CCCCCC"/>
+          <w:sz w:val="21"/>
+          <w:szCs w:val="21"/>
+        </w:rPr>
+      </w:pPr>
+      <w:r>
+        <w:rPr>
+          <w:rFonts w:ascii="Consolas" w:eastAsia="Times New Roman" w:hAnsi="Consolas" w:cs="Times New Roman"/>
+          <w:color w:val="C586C0"/>
+          <w:sz w:val="21"/>
+          <w:szCs w:val="21"/>
+        </w:rPr>
+        <w:t>import</w:t>
+      </w:r>
+      <w:r>
+        <w:rPr>
+          <w:rFonts w:ascii="Consolas" w:eastAsia="Times New Roman" w:hAnsi="Consolas" w:cs="Times New Roman"/>
+          <w:color w:val="CCCCCC"/>
+          <w:sz w:val="21"/>
+          <w:szCs w:val="21"/>
+        </w:rPr>
+        <w:t xml:space="preserve"> </w:t>
+      </w:r>
+      <w:r>
+        <w:rPr>
+          <w:rFonts w:ascii="Consolas" w:eastAsia="Times New Roman" w:hAnsi="Consolas" w:cs="Times New Roman"/>
+          <w:color w:val="9CDCFE"/>
+          <w:sz w:val="21"/>
+          <w:szCs w:val="21"/>
+        </w:rPr>
+        <w:t>express</w:t>
+      </w:r>
+      <w:r>
+        <w:rPr>
+          <w:rFonts w:ascii="Consolas" w:eastAsia="Times New Roman" w:hAnsi="Consolas" w:cs="Times New Roman"/>
+          <w:color w:val="CCCCCC"/>
+          <w:sz w:val="21"/>
+          <w:szCs w:val="21"/>
+        </w:rPr>
+        <w:t xml:space="preserve"> </w:t>
+      </w:r>
+      <w:r>
+        <w:rPr>
+          <w:rFonts w:ascii="Consolas" w:eastAsia="Times New Roman" w:hAnsi="Consolas" w:cs="Times New Roman"/>
+          <w:color w:val="C586C0"/>
+          <w:sz w:val="21"/>
+          <w:szCs w:val="21"/>
+        </w:rPr>
+        <w:t>from</w:t>
+      </w:r>
+      <w:r>
+        <w:rPr>
+          <w:rFonts w:ascii="Consolas" w:eastAsia="Times New Roman" w:hAnsi="Consolas" w:cs="Times New Roman"/>
+          <w:color w:val="CCCCCC"/>
+          <w:sz w:val="21"/>
+          <w:szCs w:val="21"/>
+        </w:rPr>
+        <w:t xml:space="preserve"> </w:t>
+      </w:r>
+      <w:r>
+        <w:rPr>
+          <w:rFonts w:ascii="Consolas" w:eastAsia="Times New Roman" w:hAnsi="Consolas" w:cs="Times New Roman"/>
+          <w:color w:val="CE9178"/>
+          <w:sz w:val="21"/>
+          <w:szCs w:val="21"/>
+        </w:rPr>
+        <w:t>'express'</w:t>
+      </w:r>
+    </w:p>
+    <w:p>
+      <w:pPr>
+        <w:shd w:val="clear" w:color="auto" w:fill="1F1F1F"/>
+        <w:spacing w:after="0" w:line="285" w:lineRule="atLeast"/>
+        <w:rPr>
+          <w:rFonts w:ascii="Consolas" w:eastAsia="Times New Roman" w:hAnsi="Consolas" w:cs="Times New Roman"/>
+          <w:color w:val="CCCCCC"/>
+          <w:sz w:val="21"/>
+          <w:szCs w:val="21"/>
+        </w:rPr>
+      </w:pPr>
+      <w:r>
+        <w:rPr>
+          <w:rFonts w:ascii="Consolas" w:eastAsia="Times New Roman" w:hAnsi="Consolas" w:cs="Times New Roman"/>
+          <w:color w:val="569CD6"/>
+          <w:sz w:val="21"/>
+          <w:szCs w:val="21"/>
+        </w:rPr>
+        <w:t>const</w:t>
+      </w:r>
+      <w:r>
+        <w:rPr>
+          <w:rFonts w:ascii="Consolas" w:eastAsia="Times New Roman" w:hAnsi="Consolas" w:cs="Times New Roman"/>
+          <w:color w:val="CCCCCC"/>
+          <w:sz w:val="21"/>
+          <w:szCs w:val="21"/>
+        </w:rPr>
+        <w:t xml:space="preserve"> </w:t>
+      </w:r>
+      <w:r>
+        <w:rPr>
+          <w:rFonts w:ascii="Consolas" w:eastAsia="Times New Roman" w:hAnsi="Consolas" w:cs="Times New Roman"/>
+          <w:color w:val="DCDCAA"/>
+          <w:sz w:val="21"/>
+          <w:szCs w:val="21"/>
+        </w:rPr>
+        <w:t>useViewEngine</w:t>
+      </w:r>
+      <w:r>
+        <w:rPr>
+          <w:rFonts w:ascii="Consolas" w:eastAsia="Times New Roman" w:hAnsi="Consolas" w:cs="Times New Roman"/>
+          <w:color w:val="CCCCCC"/>
+          <w:sz w:val="21"/>
+          <w:szCs w:val="21"/>
+        </w:rPr>
+        <w:t xml:space="preserve"> </w:t>
+      </w:r>
+      <w:r>
+        <w:rPr>
+          <w:rFonts w:ascii="Consolas" w:eastAsia="Times New Roman" w:hAnsi="Consolas" w:cs="Times New Roman"/>
+          <w:color w:val="D4D4D4"/>
+          <w:sz w:val="21"/>
+          <w:szCs w:val="21"/>
+        </w:rPr>
+        <w:t>=</w:t>
+      </w:r>
+      <w:r>
+        <w:rPr>
+          <w:rFonts w:ascii="Consolas" w:eastAsia="Times New Roman" w:hAnsi="Consolas" w:cs="Times New Roman"/>
+          <w:color w:val="CCCCCC"/>
+          <w:sz w:val="21"/>
+          <w:szCs w:val="21"/>
+        </w:rPr>
+        <w:t xml:space="preserve"> (</w:t>
+      </w:r>
+      <w:r>
+        <w:rPr>
+          <w:rFonts w:ascii="Consolas" w:eastAsia="Times New Roman" w:hAnsi="Consolas" w:cs="Times New Roman"/>
+          <w:color w:val="9CDCFE"/>
+          <w:sz w:val="21"/>
+          <w:szCs w:val="21"/>
+        </w:rPr>
+        <w:t>app</w:t>
+      </w:r>
+      <w:r>
+        <w:rPr>
+          <w:rFonts w:ascii="Consolas" w:eastAsia="Times New Roman" w:hAnsi="Consolas" w:cs="Times New Roman"/>
+          <w:color w:val="CCCCCC"/>
+          <w:sz w:val="21"/>
+          <w:szCs w:val="21"/>
+        </w:rPr>
+        <w:t xml:space="preserve">) </w:t>
+      </w:r>
+      <w:r>
+        <w:rPr>
+          <w:rFonts w:ascii="Consolas" w:eastAsia="Times New Roman" w:hAnsi="Consolas" w:cs="Times New Roman"/>
+          <w:color w:val="569CD6"/>
+          <w:sz w:val="21"/>
+          <w:szCs w:val="21"/>
+        </w:rPr>
+        <w:t>=&gt;</w:t>
+      </w:r>
+      <w:r>
+        <w:rPr>
+          <w:rFonts w:ascii="Consolas" w:eastAsia="Times New Roman" w:hAnsi="Consolas" w:cs="Times New Roman"/>
+          <w:color w:val="CCCCCC"/>
+          <w:sz w:val="21"/>
+          <w:szCs w:val="21"/>
+        </w:rPr>
+        <w:t xml:space="preserve"> {</w:t>
+      </w:r>
+    </w:p>
+    <w:p>
+      <w:pPr>
+        <w:shd w:val="clear" w:color="auto" w:fill="1F1F1F"/>
+        <w:spacing w:after="0" w:line="285" w:lineRule="atLeast"/>
+        <w:rPr>
+          <w:rFonts w:ascii="Consolas" w:eastAsia="Times New Roman" w:hAnsi="Consolas" w:cs="Times New Roman"/>
+          <w:color w:val="CCCCCC"/>
+          <w:sz w:val="21"/>
+          <w:szCs w:val="21"/>
+        </w:rPr>
+      </w:pPr>
+      <w:r>
+        <w:rPr>
+          <w:rFonts w:ascii="Consolas" w:eastAsia="Times New Roman" w:hAnsi="Consolas" w:cs="Times New Roman"/>
+          <w:color w:val="CCCCCC"/>
+          <w:sz w:val="21"/>
+          <w:szCs w:val="21"/>
+        </w:rPr>
+        <w:t xml:space="preserve">    </w:t>
+      </w:r>
+      <w:r>
+        <w:rPr>
+          <w:rFonts w:ascii="Consolas" w:eastAsia="Times New Roman" w:hAnsi="Consolas" w:cs="Times New Roman"/>
+          <w:color w:val="9CDCFE"/>
+          <w:sz w:val="21"/>
+          <w:szCs w:val="21"/>
+        </w:rPr>
+        <w:t>app</w:t>
+      </w:r>
+      <w:r>
+        <w:rPr>
+          <w:rFonts w:ascii="Consolas" w:eastAsia="Times New Roman" w:hAnsi="Consolas" w:cs="Times New Roman"/>
+          <w:color w:val="CCCCCC"/>
+          <w:sz w:val="21"/>
+          <w:szCs w:val="21"/>
+        </w:rPr>
+        <w:t>.</w:t>
+      </w:r>
+      <w:r>
+        <w:rPr>
+          <w:rFonts w:ascii="Consolas" w:eastAsia="Times New Roman" w:hAnsi="Consolas" w:cs="Times New Roman"/>
+          <w:color w:val="DCDCAA"/>
+          <w:sz w:val="21"/>
+          <w:szCs w:val="21"/>
+        </w:rPr>
+        <w:t>use</w:t>
+      </w:r>
+      <w:r>
+        <w:rPr>
+          <w:rFonts w:ascii="Consolas" w:eastAsia="Times New Roman" w:hAnsi="Consolas" w:cs="Times New Roman"/>
+          <w:color w:val="CCCCCC"/>
+          <w:sz w:val="21"/>
+          <w:szCs w:val="21"/>
+        </w:rPr>
+        <w:t>(</w:t>
+      </w:r>
+      <w:r>
+        <w:rPr>
+          <w:rFonts w:ascii="Consolas" w:eastAsia="Times New Roman" w:hAnsi="Consolas" w:cs="Times New Roman"/>
+          <w:color w:val="DCDCAA"/>
+          <w:sz w:val="21"/>
+          <w:szCs w:val="21"/>
+        </w:rPr>
+        <w:t>express</w:t>
+      </w:r>
+      <w:r>
+        <w:rPr>
+          <w:rFonts w:ascii="Consolas" w:eastAsia="Times New Roman" w:hAnsi="Consolas" w:cs="Times New Roman"/>
+          <w:color w:val="CCCCCC"/>
+          <w:sz w:val="21"/>
+          <w:szCs w:val="21"/>
+        </w:rPr>
+        <w:t>.</w:t>
+      </w:r>
+      <w:r>
+        <w:rPr>
+          <w:rFonts w:ascii="Consolas" w:eastAsia="Times New Roman" w:hAnsi="Consolas" w:cs="Times New Roman"/>
+          <w:color w:val="DCDCAA"/>
+          <w:sz w:val="21"/>
+          <w:szCs w:val="21"/>
+        </w:rPr>
+        <w:t>static</w:t>
+      </w:r>
+      <w:r>
+        <w:rPr>
+          <w:rFonts w:ascii="Consolas" w:eastAsia="Times New Roman" w:hAnsi="Consolas" w:cs="Times New Roman"/>
+          <w:color w:val="CCCCCC"/>
+          <w:sz w:val="21"/>
+          <w:szCs w:val="21"/>
+        </w:rPr>
+        <w:t>(</w:t>
+      </w:r>
+      <w:r>
+        <w:rPr>
+          <w:rFonts w:ascii="Consolas" w:eastAsia="Times New Roman" w:hAnsi="Consolas" w:cs="Times New Roman"/>
+          <w:color w:val="CE9178"/>
+          <w:sz w:val="21"/>
+          <w:szCs w:val="21"/>
+        </w:rPr>
+        <w:t>'./src/public'</w:t>
+      </w:r>
+      <w:r>
+        <w:rPr>
+          <w:rFonts w:ascii="Consolas" w:eastAsia="Times New Roman" w:hAnsi="Consolas" w:cs="Times New Roman"/>
+          <w:color w:val="CCCCCC"/>
+          <w:sz w:val="21"/>
+          <w:szCs w:val="21"/>
+        </w:rPr>
+        <w:t xml:space="preserve">)) </w:t>
+      </w:r>
+      <w:r>
+        <w:rPr>
+          <w:rFonts w:ascii="Consolas" w:eastAsia="Times New Roman" w:hAnsi="Consolas" w:cs="Times New Roman"/>
+          <w:color w:val="6A9955"/>
+          <w:sz w:val="21"/>
+          <w:szCs w:val="21"/>
+        </w:rPr>
+        <w:t>// Vị trí cho các file html css</w:t>
+      </w:r>
+    </w:p>
+    <w:p>
+      <w:pPr>
+        <w:shd w:val="clear" w:color="auto" w:fill="1F1F1F"/>
+        <w:spacing w:after="0" w:line="285" w:lineRule="atLeast"/>
+        <w:rPr>
+          <w:rFonts w:ascii="Consolas" w:eastAsia="Times New Roman" w:hAnsi="Consolas" w:cs="Times New Roman"/>
+          <w:color w:val="CCCCCC"/>
+          <w:sz w:val="21"/>
+          <w:szCs w:val="21"/>
+        </w:rPr>
+      </w:pPr>
+      <w:r>
+        <w:rPr>
+          <w:rFonts w:ascii="Consolas" w:eastAsia="Times New Roman" w:hAnsi="Consolas" w:cs="Times New Roman"/>
+          <w:color w:val="CCCCCC"/>
+          <w:sz w:val="21"/>
+          <w:szCs w:val="21"/>
+        </w:rPr>
+        <w:t xml:space="preserve">    </w:t>
+      </w:r>
+      <w:r>
+        <w:rPr>
+          <w:rFonts w:ascii="Consolas" w:eastAsia="Times New Roman" w:hAnsi="Consolas" w:cs="Times New Roman"/>
+          <w:color w:val="9CDCFE"/>
+          <w:sz w:val="21"/>
+          <w:szCs w:val="21"/>
+        </w:rPr>
+        <w:t>app</w:t>
+      </w:r>
+      <w:r>
+        <w:rPr>
+          <w:rFonts w:ascii="Consolas" w:eastAsia="Times New Roman" w:hAnsi="Consolas" w:cs="Times New Roman"/>
+          <w:color w:val="CCCCCC"/>
+          <w:sz w:val="21"/>
+          <w:szCs w:val="21"/>
+        </w:rPr>
+        <w:t>.</w:t>
+      </w:r>
+      <w:r>
+        <w:rPr>
+          <w:rFonts w:ascii="Consolas" w:eastAsia="Times New Roman" w:hAnsi="Consolas" w:cs="Times New Roman"/>
+          <w:color w:val="DCDCAA"/>
+          <w:sz w:val="21"/>
+          <w:szCs w:val="21"/>
+        </w:rPr>
+        <w:t>set</w:t>
+      </w:r>
+      <w:r>
+        <w:rPr>
+          <w:rFonts w:ascii="Consolas" w:eastAsia="Times New Roman" w:hAnsi="Consolas" w:cs="Times New Roman"/>
+          <w:color w:val="CCCCCC"/>
+          <w:sz w:val="21"/>
+          <w:szCs w:val="21"/>
+        </w:rPr>
+        <w:t>(</w:t>
+      </w:r>
+      <w:r>
+        <w:rPr>
+          <w:rFonts w:ascii="Consolas" w:eastAsia="Times New Roman" w:hAnsi="Consolas" w:cs="Times New Roman"/>
+          <w:color w:val="CE9178"/>
+          <w:sz w:val="21"/>
+          <w:szCs w:val="21"/>
+        </w:rPr>
+        <w:t>'view engine'</w:t>
+      </w:r>
+      <w:r>
+        <w:rPr>
+          <w:rFonts w:ascii="Consolas" w:eastAsia="Times New Roman" w:hAnsi="Consolas" w:cs="Times New Roman"/>
+          <w:color w:val="CCCCCC"/>
+          <w:sz w:val="21"/>
+          <w:szCs w:val="21"/>
+        </w:rPr>
+        <w:t xml:space="preserve">, </w:t>
+      </w:r>
+      <w:r>
+        <w:rPr>
+          <w:rFonts w:ascii="Consolas" w:eastAsia="Times New Roman" w:hAnsi="Consolas" w:cs="Times New Roman"/>
+          <w:color w:val="CE9178"/>
+          <w:sz w:val="21"/>
+          <w:szCs w:val="21"/>
+        </w:rPr>
+        <w:t>'ejs'</w:t>
+      </w:r>
+      <w:r>
+        <w:rPr>
+          <w:rFonts w:ascii="Consolas" w:eastAsia="Times New Roman" w:hAnsi="Consolas" w:cs="Times New Roman"/>
+          <w:color w:val="CCCCCC"/>
+          <w:sz w:val="21"/>
+          <w:szCs w:val="21"/>
+        </w:rPr>
+        <w:t xml:space="preserve">) </w:t>
+      </w:r>
+      <w:r>
+        <w:rPr>
+          <w:rFonts w:ascii="Consolas" w:eastAsia="Times New Roman" w:hAnsi="Consolas" w:cs="Times New Roman"/>
+          <w:color w:val="6A9955"/>
+          <w:sz w:val="21"/>
+          <w:szCs w:val="21"/>
+        </w:rPr>
+        <w:t>// Sử dụng ejs</w:t>
+      </w:r>
+    </w:p>
+    <w:p>
+      <w:pPr>
+        <w:shd w:val="clear" w:color="auto" w:fill="1F1F1F"/>
+        <w:spacing w:after="0" w:line="285" w:lineRule="atLeast"/>
+        <w:rPr>
+          <w:rFonts w:ascii="Consolas" w:eastAsia="Times New Roman" w:hAnsi="Consolas" w:cs="Times New Roman"/>
+          <w:color w:val="CCCCCC"/>
+          <w:sz w:val="21"/>
+          <w:szCs w:val="21"/>
+        </w:rPr>
+      </w:pPr>
+      <w:r>
+        <w:rPr>
+          <w:rFonts w:ascii="Consolas" w:eastAsia="Times New Roman" w:hAnsi="Consolas" w:cs="Times New Roman"/>
+          <w:color w:val="CCCCCC"/>
+          <w:sz w:val="21"/>
+          <w:szCs w:val="21"/>
+        </w:rPr>
+        <w:t xml:space="preserve">    </w:t>
+      </w:r>
+      <w:r>
+        <w:rPr>
+          <w:rFonts w:ascii="Consolas" w:eastAsia="Times New Roman" w:hAnsi="Consolas" w:cs="Times New Roman"/>
+          <w:color w:val="9CDCFE"/>
+          <w:sz w:val="21"/>
+          <w:szCs w:val="21"/>
+        </w:rPr>
+        <w:t>app</w:t>
+      </w:r>
+      <w:r>
+        <w:rPr>
+          <w:rFonts w:ascii="Consolas" w:eastAsia="Times New Roman" w:hAnsi="Consolas" w:cs="Times New Roman"/>
+          <w:color w:val="CCCCCC"/>
+          <w:sz w:val="21"/>
+          <w:szCs w:val="21"/>
+        </w:rPr>
+        <w:t>.</w:t>
+      </w:r>
+      <w:r>
+        <w:rPr>
+          <w:rFonts w:ascii="Consolas" w:eastAsia="Times New Roman" w:hAnsi="Consolas" w:cs="Times New Roman"/>
+          <w:color w:val="DCDCAA"/>
+          <w:sz w:val="21"/>
+          <w:szCs w:val="21"/>
+        </w:rPr>
+        <w:t>set</w:t>
+      </w:r>
+      <w:r>
+        <w:rPr>
+          <w:rFonts w:ascii="Consolas" w:eastAsia="Times New Roman" w:hAnsi="Consolas" w:cs="Times New Roman"/>
+          <w:color w:val="CCCCCC"/>
+          <w:sz w:val="21"/>
+          <w:szCs w:val="21"/>
+        </w:rPr>
+        <w:t>(</w:t>
+      </w:r>
+      <w:r>
+        <w:rPr>
+          <w:rFonts w:ascii="Consolas" w:eastAsia="Times New Roman" w:hAnsi="Consolas" w:cs="Times New Roman"/>
+          <w:color w:val="CE9178"/>
+          <w:sz w:val="21"/>
+          <w:szCs w:val="21"/>
+        </w:rPr>
+        <w:t>'views'</w:t>
+      </w:r>
+      <w:r>
+        <w:rPr>
+          <w:rFonts w:ascii="Consolas" w:eastAsia="Times New Roman" w:hAnsi="Consolas" w:cs="Times New Roman"/>
+          <w:color w:val="CCCCCC"/>
+          <w:sz w:val="21"/>
+          <w:szCs w:val="21"/>
+        </w:rPr>
+        <w:t xml:space="preserve">, </w:t>
+      </w:r>
+      <w:r>
+        <w:rPr>
+          <w:rFonts w:ascii="Consolas" w:eastAsia="Times New Roman" w:hAnsi="Consolas" w:cs="Times New Roman"/>
+          <w:color w:val="CE9178"/>
+          <w:sz w:val="21"/>
+          <w:szCs w:val="21"/>
+        </w:rPr>
+        <w:t>'./src/views'</w:t>
+      </w:r>
+      <w:r>
+        <w:rPr>
+          <w:rFonts w:ascii="Consolas" w:eastAsia="Times New Roman" w:hAnsi="Consolas" w:cs="Times New Roman"/>
+          <w:color w:val="CCCCCC"/>
+          <w:sz w:val="21"/>
+          <w:szCs w:val="21"/>
+        </w:rPr>
+        <w:t xml:space="preserve">) </w:t>
+      </w:r>
+      <w:r>
+        <w:rPr>
+          <w:rFonts w:ascii="Consolas" w:eastAsia="Times New Roman" w:hAnsi="Consolas" w:cs="Times New Roman"/>
+          <w:color w:val="6A9955"/>
+          <w:sz w:val="21"/>
+          <w:szCs w:val="21"/>
+        </w:rPr>
+        <w:t>// Vị trí folder chứa file ejs</w:t>
+      </w:r>
+    </w:p>
+    <w:p>
+      <w:pPr>
+        <w:shd w:val="clear" w:color="auto" w:fill="1F1F1F"/>
+        <w:spacing w:after="0" w:line="285" w:lineRule="atLeast"/>
+        <w:rPr>
+          <w:rFonts w:ascii="Consolas" w:eastAsia="Times New Roman" w:hAnsi="Consolas" w:cs="Times New Roman"/>
+          <w:color w:val="CCCCCC"/>
+          <w:sz w:val="21"/>
+          <w:szCs w:val="21"/>
+        </w:rPr>
+      </w:pPr>
+      <w:r>
+        <w:rPr>
+          <w:rFonts w:ascii="Consolas" w:eastAsia="Times New Roman" w:hAnsi="Consolas" w:cs="Times New Roman"/>
+          <w:color w:val="CCCCCC"/>
+          <w:sz w:val="21"/>
+          <w:szCs w:val="21"/>
+        </w:rPr>
+        <w:t>}</w:t>
+      </w:r>
+    </w:p>
+    <w:p>
+      <w:pPr>
+        <w:jc w:val="both"/>
+        <w:rPr>
+          <w:rFonts w:ascii="Consolas" w:hAnsi="Consolas"/>
+          <w:sz w:val="21"/>
+          <w:szCs w:val="21"/>
+          <w:shd w:val="clear" w:color="auto" w:fill="FFFFFF"/>
+        </w:rPr>
+      </w:pPr>
+    </w:p>
+    <w:p>
+      <w:pPr>
+        <w:jc w:val="both"/>
+        <w:rPr>
+          <w:rFonts w:ascii="Consolas" w:hAnsi="Consolas"/>
+          <w:sz w:val="21"/>
+          <w:szCs w:val="21"/>
+          <w:shd w:val="clear" w:color="auto" w:fill="FFFFFF"/>
+        </w:rPr>
+      </w:pPr>
+    </w:p>
+    <w:p>
+      <w:pPr>
+        <w:rPr>
+          <w:rFonts w:cstheme="minorHAnsi"/>
+          <w:b/>
+          <w:bCs/>
+          <w:color w:val="4472C4" w:themeColor="accent1"/>
+          <w:sz w:val="30"/>
+          <w:szCs w:val="30"/>
+          <w:shd w:val="clear" w:color="auto" w:fill="FFFFFF"/>
+        </w:rPr>
+      </w:pPr>
+      <w:r>
+        <w:rPr>
+          <w:rFonts w:cstheme="minorHAnsi"/>
+          <w:b/>
+          <w:bCs/>
+          <w:color w:val="4472C4" w:themeColor="accent1"/>
+          <w:sz w:val="30"/>
+          <w:szCs w:val="30"/>
+          <w:shd w:val="clear" w:color="auto" w:fill="FFFFFF"/>
+        </w:rPr>
+        <w:t>Router (</w:t>
+      </w:r>
+      <w:r>
+        <w:rPr>
+          <w:rFonts w:cstheme="minorHAnsi"/>
+          <w:b/>
+          <w:bCs/>
+          <w:color w:val="4472C4" w:themeColor="accent1"/>
+          <w:sz w:val="30"/>
+          <w:szCs w:val="30"/>
+          <w:shd w:val="clear" w:color="auto" w:fill="FFFFFF"/>
+        </w:rPr>
+        <w:t>Khai báo route</w:t>
+      </w:r>
+      <w:r>
+        <w:rPr>
+          <w:rFonts w:cstheme="minorHAnsi"/>
+          <w:b/>
+          <w:bCs/>
+          <w:color w:val="4472C4" w:themeColor="accent1"/>
+          <w:sz w:val="30"/>
+          <w:szCs w:val="30"/>
+          <w:shd w:val="clear" w:color="auto" w:fill="FFFFFF"/>
+        </w:rPr>
+        <w:t xml:space="preserve"> </w:t>
+      </w:r>
+      <w:r>
+        <w:rPr>
+          <w:rFonts w:cstheme="minorHAnsi"/>
+          <w:b/>
+          <w:bCs/>
+          <w:color w:val="4472C4" w:themeColor="accent1"/>
+          <w:sz w:val="30"/>
+          <w:szCs w:val="30"/>
+          <w:shd w:val="clear" w:color="auto" w:fill="FFFFFF"/>
+        </w:rPr>
+        <w:t xml:space="preserve">trong </w:t>
+      </w:r>
+      <w:r>
+        <w:rPr>
+          <w:rFonts w:cstheme="minorHAnsi"/>
+          <w:b/>
+          <w:bCs/>
+          <w:color w:val="4472C4" w:themeColor="accent1"/>
+          <w:sz w:val="30"/>
+          <w:szCs w:val="30"/>
+          <w:shd w:val="clear" w:color="auto" w:fill="FFFFFF"/>
+        </w:rPr>
+        <w:t>web.js)</w:t>
       </w:r>
     </w:p>
     <w:p>
@@ -2320,6 +2408,1692 @@
         <w:t>()</w:t>
       </w:r>
     </w:p>
+    <w:p/>
+    <w:p>
+      <w:pPr>
+        <w:rPr>
+          <w:b/>
+          <w:bCs/>
+          <w:color w:val="4472C4" w:themeColor="accent1"/>
+          <w:sz w:val="30"/>
+          <w:szCs w:val="30"/>
+        </w:rPr>
+      </w:pPr>
+      <w:r>
+        <w:rPr>
+          <w:b/>
+          <w:bCs/>
+          <w:color w:val="4472C4" w:themeColor="accent1"/>
+          <w:sz w:val="30"/>
+          <w:szCs w:val="30"/>
+        </w:rPr>
+        <w:t>Chạy app bằng nodemon (Chỉ nodemon dùng đc babel)</w:t>
+      </w:r>
+    </w:p>
+    <w:p>
+      <w:pPr>
+        <w:shd w:val="clear" w:color="auto" w:fill="1F1F1F"/>
+        <w:spacing w:after="0" w:line="285" w:lineRule="atLeast"/>
+        <w:rPr>
+          <w:rFonts w:ascii="Consolas" w:eastAsia="Times New Roman" w:hAnsi="Consolas" w:cs="Times New Roman"/>
+          <w:color w:val="CCCCCC"/>
+          <w:sz w:val="21"/>
+          <w:szCs w:val="21"/>
+        </w:rPr>
+      </w:pPr>
+      <w:r>
+        <w:rPr>
+          <w:rFonts w:ascii="Consolas" w:eastAsia="Times New Roman" w:hAnsi="Consolas" w:cs="Times New Roman"/>
+          <w:color w:val="CCCCCC"/>
+          <w:sz w:val="21"/>
+          <w:szCs w:val="21"/>
+        </w:rPr>
+        <w:t xml:space="preserve">  </w:t>
+      </w:r>
+      <w:r>
+        <w:rPr>
+          <w:rFonts w:ascii="Consolas" w:eastAsia="Times New Roman" w:hAnsi="Consolas" w:cs="Times New Roman"/>
+          <w:color w:val="9CDCFE"/>
+          <w:sz w:val="21"/>
+          <w:szCs w:val="21"/>
+        </w:rPr>
+        <w:t>"scripts"</w:t>
+      </w:r>
+      <w:r>
+        <w:rPr>
+          <w:rFonts w:ascii="Consolas" w:eastAsia="Times New Roman" w:hAnsi="Consolas" w:cs="Times New Roman"/>
+          <w:color w:val="CCCCCC"/>
+          <w:sz w:val="21"/>
+          <w:szCs w:val="21"/>
+        </w:rPr>
+        <w:t>: {</w:t>
+      </w:r>
+    </w:p>
+    <w:p>
+      <w:pPr>
+        <w:shd w:val="clear" w:color="auto" w:fill="1F1F1F"/>
+        <w:spacing w:after="0" w:line="285" w:lineRule="atLeast"/>
+        <w:rPr>
+          <w:rFonts w:ascii="Consolas" w:eastAsia="Times New Roman" w:hAnsi="Consolas" w:cs="Times New Roman"/>
+          <w:color w:val="CCCCCC"/>
+          <w:sz w:val="21"/>
+          <w:szCs w:val="21"/>
+        </w:rPr>
+      </w:pPr>
+      <w:r>
+        <w:rPr>
+          <w:rFonts w:ascii="Consolas" w:eastAsia="Times New Roman" w:hAnsi="Consolas" w:cs="Times New Roman"/>
+          <w:color w:val="CCCCCC"/>
+          <w:sz w:val="21"/>
+          <w:szCs w:val="21"/>
+        </w:rPr>
+        <w:t xml:space="preserve">    </w:t>
+      </w:r>
+      <w:r>
+        <w:rPr>
+          <w:rFonts w:ascii="Consolas" w:eastAsia="Times New Roman" w:hAnsi="Consolas" w:cs="Times New Roman"/>
+          <w:color w:val="9CDCFE"/>
+          <w:sz w:val="21"/>
+          <w:szCs w:val="21"/>
+        </w:rPr>
+        <w:t>"dev"</w:t>
+      </w:r>
+      <w:r>
+        <w:rPr>
+          <w:rFonts w:ascii="Consolas" w:eastAsia="Times New Roman" w:hAnsi="Consolas" w:cs="Times New Roman"/>
+          <w:color w:val="CCCCCC"/>
+          <w:sz w:val="21"/>
+          <w:szCs w:val="21"/>
+        </w:rPr>
+        <w:t xml:space="preserve">: </w:t>
+      </w:r>
+      <w:r>
+        <w:rPr>
+          <w:rFonts w:ascii="Consolas" w:eastAsia="Times New Roman" w:hAnsi="Consolas" w:cs="Times New Roman"/>
+          <w:color w:val="CE9178"/>
+          <w:sz w:val="21"/>
+          <w:szCs w:val="21"/>
+        </w:rPr>
+        <w:t>"nodemon --exec babel-node src/server.js"</w:t>
+      </w:r>
+    </w:p>
+    <w:p>
+      <w:pPr>
+        <w:shd w:val="clear" w:color="auto" w:fill="1F1F1F"/>
+        <w:spacing w:after="0" w:line="285" w:lineRule="atLeast"/>
+        <w:rPr>
+          <w:rFonts w:ascii="Consolas" w:eastAsia="Times New Roman" w:hAnsi="Consolas" w:cs="Times New Roman"/>
+          <w:color w:val="CCCCCC"/>
+          <w:sz w:val="21"/>
+          <w:szCs w:val="21"/>
+        </w:rPr>
+      </w:pPr>
+      <w:r>
+        <w:rPr>
+          <w:rFonts w:ascii="Consolas" w:eastAsia="Times New Roman" w:hAnsi="Consolas" w:cs="Times New Roman"/>
+          <w:color w:val="CCCCCC"/>
+          <w:sz w:val="21"/>
+          <w:szCs w:val="21"/>
+        </w:rPr>
+        <w:t>  },</w:t>
+      </w:r>
+    </w:p>
+    <w:p/>
+    <w:p>
+      <w:pPr>
+        <w:rPr>
+          <w:b/>
+          <w:bCs/>
+          <w:color w:val="4472C4" w:themeColor="accent1"/>
+          <w:sz w:val="30"/>
+          <w:szCs w:val="30"/>
+        </w:rPr>
+      </w:pPr>
+      <w:r>
+        <w:rPr>
+          <w:b/>
+          <w:bCs/>
+          <w:color w:val="4472C4" w:themeColor="accent1"/>
+          <w:sz w:val="30"/>
+          <w:szCs w:val="30"/>
+        </w:rPr>
+        <w:t>Chạy Server</w:t>
+      </w:r>
+    </w:p>
+    <w:p>
+      <w:pPr>
+        <w:shd w:val="clear" w:color="auto" w:fill="1F1F1F"/>
+        <w:spacing w:after="0" w:line="285" w:lineRule="atLeast"/>
+        <w:rPr>
+          <w:rFonts w:ascii="Consolas" w:eastAsia="Times New Roman" w:hAnsi="Consolas" w:cs="Times New Roman"/>
+          <w:color w:val="CCCCCC"/>
+          <w:sz w:val="21"/>
+          <w:szCs w:val="21"/>
+        </w:rPr>
+      </w:pPr>
+      <w:r>
+        <w:rPr>
+          <w:rFonts w:ascii="Consolas" w:eastAsia="Times New Roman" w:hAnsi="Consolas" w:cs="Times New Roman"/>
+          <w:color w:val="C586C0"/>
+          <w:sz w:val="21"/>
+          <w:szCs w:val="21"/>
+        </w:rPr>
+        <w:t>import</w:t>
+      </w:r>
+      <w:r>
+        <w:rPr>
+          <w:rFonts w:ascii="Consolas" w:eastAsia="Times New Roman" w:hAnsi="Consolas" w:cs="Times New Roman"/>
+          <w:color w:val="CCCCCC"/>
+          <w:sz w:val="21"/>
+          <w:szCs w:val="21"/>
+        </w:rPr>
+        <w:t xml:space="preserve"> </w:t>
+      </w:r>
+      <w:r>
+        <w:rPr>
+          <w:rFonts w:ascii="Consolas" w:eastAsia="Times New Roman" w:hAnsi="Consolas" w:cs="Times New Roman"/>
+          <w:color w:val="9CDCFE"/>
+          <w:sz w:val="21"/>
+          <w:szCs w:val="21"/>
+        </w:rPr>
+        <w:t>express</w:t>
+      </w:r>
+      <w:r>
+        <w:rPr>
+          <w:rFonts w:ascii="Consolas" w:eastAsia="Times New Roman" w:hAnsi="Consolas" w:cs="Times New Roman"/>
+          <w:color w:val="CCCCCC"/>
+          <w:sz w:val="21"/>
+          <w:szCs w:val="21"/>
+        </w:rPr>
+        <w:t xml:space="preserve"> </w:t>
+      </w:r>
+      <w:r>
+        <w:rPr>
+          <w:rFonts w:ascii="Consolas" w:eastAsia="Times New Roman" w:hAnsi="Consolas" w:cs="Times New Roman"/>
+          <w:color w:val="C586C0"/>
+          <w:sz w:val="21"/>
+          <w:szCs w:val="21"/>
+        </w:rPr>
+        <w:t>from</w:t>
+      </w:r>
+      <w:r>
+        <w:rPr>
+          <w:rFonts w:ascii="Consolas" w:eastAsia="Times New Roman" w:hAnsi="Consolas" w:cs="Times New Roman"/>
+          <w:color w:val="CCCCCC"/>
+          <w:sz w:val="21"/>
+          <w:szCs w:val="21"/>
+        </w:rPr>
+        <w:t xml:space="preserve"> </w:t>
+      </w:r>
+      <w:r>
+        <w:rPr>
+          <w:rFonts w:ascii="Consolas" w:eastAsia="Times New Roman" w:hAnsi="Consolas" w:cs="Times New Roman"/>
+          <w:color w:val="CE9178"/>
+          <w:sz w:val="21"/>
+          <w:szCs w:val="21"/>
+        </w:rPr>
+        <w:t>'express'</w:t>
+      </w:r>
+    </w:p>
+    <w:p>
+      <w:pPr>
+        <w:shd w:val="clear" w:color="auto" w:fill="1F1F1F"/>
+        <w:spacing w:after="0" w:line="285" w:lineRule="atLeast"/>
+        <w:rPr>
+          <w:rFonts w:ascii="Consolas" w:eastAsia="Times New Roman" w:hAnsi="Consolas" w:cs="Times New Roman"/>
+          <w:color w:val="CCCCCC"/>
+          <w:sz w:val="21"/>
+          <w:szCs w:val="21"/>
+        </w:rPr>
+      </w:pPr>
+      <w:r>
+        <w:rPr>
+          <w:rFonts w:ascii="Consolas" w:eastAsia="Times New Roman" w:hAnsi="Consolas" w:cs="Times New Roman"/>
+          <w:color w:val="C586C0"/>
+          <w:sz w:val="21"/>
+          <w:szCs w:val="21"/>
+        </w:rPr>
+        <w:t>import</w:t>
+      </w:r>
+      <w:r>
+        <w:rPr>
+          <w:rFonts w:ascii="Consolas" w:eastAsia="Times New Roman" w:hAnsi="Consolas" w:cs="Times New Roman"/>
+          <w:color w:val="CCCCCC"/>
+          <w:sz w:val="21"/>
+          <w:szCs w:val="21"/>
+        </w:rPr>
+        <w:t xml:space="preserve"> </w:t>
+      </w:r>
+      <w:r>
+        <w:rPr>
+          <w:rFonts w:ascii="Consolas" w:eastAsia="Times New Roman" w:hAnsi="Consolas" w:cs="Times New Roman"/>
+          <w:color w:val="9CDCFE"/>
+          <w:sz w:val="21"/>
+          <w:szCs w:val="21"/>
+        </w:rPr>
+        <w:t>useViewEngine</w:t>
+      </w:r>
+      <w:r>
+        <w:rPr>
+          <w:rFonts w:ascii="Consolas" w:eastAsia="Times New Roman" w:hAnsi="Consolas" w:cs="Times New Roman"/>
+          <w:color w:val="CCCCCC"/>
+          <w:sz w:val="21"/>
+          <w:szCs w:val="21"/>
+        </w:rPr>
+        <w:t xml:space="preserve"> </w:t>
+      </w:r>
+      <w:r>
+        <w:rPr>
+          <w:rFonts w:ascii="Consolas" w:eastAsia="Times New Roman" w:hAnsi="Consolas" w:cs="Times New Roman"/>
+          <w:color w:val="C586C0"/>
+          <w:sz w:val="21"/>
+          <w:szCs w:val="21"/>
+        </w:rPr>
+        <w:t>from</w:t>
+      </w:r>
+      <w:r>
+        <w:rPr>
+          <w:rFonts w:ascii="Consolas" w:eastAsia="Times New Roman" w:hAnsi="Consolas" w:cs="Times New Roman"/>
+          <w:color w:val="CCCCCC"/>
+          <w:sz w:val="21"/>
+          <w:szCs w:val="21"/>
+        </w:rPr>
+        <w:t xml:space="preserve"> </w:t>
+      </w:r>
+      <w:r>
+        <w:rPr>
+          <w:rFonts w:ascii="Consolas" w:eastAsia="Times New Roman" w:hAnsi="Consolas" w:cs="Times New Roman"/>
+          <w:color w:val="CE9178"/>
+          <w:sz w:val="21"/>
+          <w:szCs w:val="21"/>
+        </w:rPr>
+        <w:t>'./configs/viewEngine'</w:t>
+      </w:r>
+    </w:p>
+    <w:p>
+      <w:pPr>
+        <w:shd w:val="clear" w:color="auto" w:fill="1F1F1F"/>
+        <w:spacing w:after="0" w:line="285" w:lineRule="atLeast"/>
+        <w:rPr>
+          <w:rFonts w:ascii="Consolas" w:eastAsia="Times New Roman" w:hAnsi="Consolas" w:cs="Times New Roman"/>
+          <w:color w:val="CCCCCC"/>
+          <w:sz w:val="21"/>
+          <w:szCs w:val="21"/>
+        </w:rPr>
+      </w:pPr>
+      <w:r>
+        <w:rPr>
+          <w:rFonts w:ascii="Consolas" w:eastAsia="Times New Roman" w:hAnsi="Consolas" w:cs="Times New Roman"/>
+          <w:color w:val="C586C0"/>
+          <w:sz w:val="21"/>
+          <w:szCs w:val="21"/>
+        </w:rPr>
+        <w:t>import</w:t>
+      </w:r>
+      <w:r>
+        <w:rPr>
+          <w:rFonts w:ascii="Consolas" w:eastAsia="Times New Roman" w:hAnsi="Consolas" w:cs="Times New Roman"/>
+          <w:color w:val="CCCCCC"/>
+          <w:sz w:val="21"/>
+          <w:szCs w:val="21"/>
+        </w:rPr>
+        <w:t xml:space="preserve"> </w:t>
+      </w:r>
+      <w:r>
+        <w:rPr>
+          <w:rFonts w:ascii="Consolas" w:eastAsia="Times New Roman" w:hAnsi="Consolas" w:cs="Times New Roman"/>
+          <w:color w:val="9CDCFE"/>
+          <w:sz w:val="21"/>
+          <w:szCs w:val="21"/>
+        </w:rPr>
+        <w:t>useRoutes</w:t>
+      </w:r>
+      <w:r>
+        <w:rPr>
+          <w:rFonts w:ascii="Consolas" w:eastAsia="Times New Roman" w:hAnsi="Consolas" w:cs="Times New Roman"/>
+          <w:color w:val="CCCCCC"/>
+          <w:sz w:val="21"/>
+          <w:szCs w:val="21"/>
+        </w:rPr>
+        <w:t xml:space="preserve"> </w:t>
+      </w:r>
+      <w:r>
+        <w:rPr>
+          <w:rFonts w:ascii="Consolas" w:eastAsia="Times New Roman" w:hAnsi="Consolas" w:cs="Times New Roman"/>
+          <w:color w:val="C586C0"/>
+          <w:sz w:val="21"/>
+          <w:szCs w:val="21"/>
+        </w:rPr>
+        <w:t>from</w:t>
+      </w:r>
+      <w:r>
+        <w:rPr>
+          <w:rFonts w:ascii="Consolas" w:eastAsia="Times New Roman" w:hAnsi="Consolas" w:cs="Times New Roman"/>
+          <w:color w:val="CCCCCC"/>
+          <w:sz w:val="21"/>
+          <w:szCs w:val="21"/>
+        </w:rPr>
+        <w:t xml:space="preserve"> </w:t>
+      </w:r>
+      <w:r>
+        <w:rPr>
+          <w:rFonts w:ascii="Consolas" w:eastAsia="Times New Roman" w:hAnsi="Consolas" w:cs="Times New Roman"/>
+          <w:color w:val="CE9178"/>
+          <w:sz w:val="21"/>
+          <w:szCs w:val="21"/>
+        </w:rPr>
+        <w:t>'./routes/web'</w:t>
+      </w:r>
+    </w:p>
+    <w:p>
+      <w:pPr>
+        <w:shd w:val="clear" w:color="auto" w:fill="1F1F1F"/>
+        <w:spacing w:after="0" w:line="285" w:lineRule="atLeast"/>
+        <w:rPr>
+          <w:rFonts w:ascii="Consolas" w:eastAsia="Times New Roman" w:hAnsi="Consolas" w:cs="Times New Roman"/>
+          <w:color w:val="CCCCCC"/>
+          <w:sz w:val="21"/>
+          <w:szCs w:val="21"/>
+        </w:rPr>
+      </w:pPr>
+    </w:p>
+    <w:p>
+      <w:pPr>
+        <w:shd w:val="clear" w:color="auto" w:fill="1F1F1F"/>
+        <w:spacing w:after="0" w:line="285" w:lineRule="atLeast"/>
+        <w:rPr>
+          <w:rFonts w:ascii="Consolas" w:eastAsia="Times New Roman" w:hAnsi="Consolas" w:cs="Times New Roman"/>
+          <w:color w:val="CCCCCC"/>
+          <w:sz w:val="21"/>
+          <w:szCs w:val="21"/>
+        </w:rPr>
+      </w:pPr>
+      <w:r>
+        <w:rPr>
+          <w:rFonts w:ascii="Consolas" w:eastAsia="Times New Roman" w:hAnsi="Consolas" w:cs="Times New Roman"/>
+          <w:color w:val="DCDCAA"/>
+          <w:sz w:val="21"/>
+          <w:szCs w:val="21"/>
+        </w:rPr>
+        <w:t>require</w:t>
+      </w:r>
+      <w:r>
+        <w:rPr>
+          <w:rFonts w:ascii="Consolas" w:eastAsia="Times New Roman" w:hAnsi="Consolas" w:cs="Times New Roman"/>
+          <w:color w:val="CCCCCC"/>
+          <w:sz w:val="21"/>
+          <w:szCs w:val="21"/>
+        </w:rPr>
+        <w:t>(</w:t>
+      </w:r>
+      <w:r>
+        <w:rPr>
+          <w:rFonts w:ascii="Consolas" w:eastAsia="Times New Roman" w:hAnsi="Consolas" w:cs="Times New Roman"/>
+          <w:color w:val="CE9178"/>
+          <w:sz w:val="21"/>
+          <w:szCs w:val="21"/>
+        </w:rPr>
+        <w:t>'dotenv'</w:t>
+      </w:r>
+      <w:r>
+        <w:rPr>
+          <w:rFonts w:ascii="Consolas" w:eastAsia="Times New Roman" w:hAnsi="Consolas" w:cs="Times New Roman"/>
+          <w:color w:val="CCCCCC"/>
+          <w:sz w:val="21"/>
+          <w:szCs w:val="21"/>
+        </w:rPr>
+        <w:t xml:space="preserve">) </w:t>
+      </w:r>
+      <w:r>
+        <w:rPr>
+          <w:rFonts w:ascii="Consolas" w:eastAsia="Times New Roman" w:hAnsi="Consolas" w:cs="Times New Roman"/>
+          <w:color w:val="6A9955"/>
+          <w:sz w:val="21"/>
+          <w:szCs w:val="21"/>
+        </w:rPr>
+        <w:t>// get data from env</w:t>
+      </w:r>
+    </w:p>
+    <w:p>
+      <w:pPr>
+        <w:shd w:val="clear" w:color="auto" w:fill="1F1F1F"/>
+        <w:spacing w:after="0" w:line="285" w:lineRule="atLeast"/>
+        <w:rPr>
+          <w:rFonts w:ascii="Consolas" w:eastAsia="Times New Roman" w:hAnsi="Consolas" w:cs="Times New Roman"/>
+          <w:color w:val="CCCCCC"/>
+          <w:sz w:val="21"/>
+          <w:szCs w:val="21"/>
+        </w:rPr>
+      </w:pPr>
+    </w:p>
+    <w:p>
+      <w:pPr>
+        <w:shd w:val="clear" w:color="auto" w:fill="1F1F1F"/>
+        <w:spacing w:after="0" w:line="285" w:lineRule="atLeast"/>
+        <w:rPr>
+          <w:rFonts w:ascii="Consolas" w:eastAsia="Times New Roman" w:hAnsi="Consolas" w:cs="Times New Roman"/>
+          <w:color w:val="CCCCCC"/>
+          <w:sz w:val="21"/>
+          <w:szCs w:val="21"/>
+        </w:rPr>
+      </w:pPr>
+      <w:r>
+        <w:rPr>
+          <w:rFonts w:ascii="Consolas" w:eastAsia="Times New Roman" w:hAnsi="Consolas" w:cs="Times New Roman"/>
+          <w:color w:val="569CD6"/>
+          <w:sz w:val="21"/>
+          <w:szCs w:val="21"/>
+        </w:rPr>
+        <w:t>const</w:t>
+      </w:r>
+      <w:r>
+        <w:rPr>
+          <w:rFonts w:ascii="Consolas" w:eastAsia="Times New Roman" w:hAnsi="Consolas" w:cs="Times New Roman"/>
+          <w:color w:val="CCCCCC"/>
+          <w:sz w:val="21"/>
+          <w:szCs w:val="21"/>
+        </w:rPr>
+        <w:t xml:space="preserve"> </w:t>
+      </w:r>
+      <w:r>
+        <w:rPr>
+          <w:rFonts w:ascii="Consolas" w:eastAsia="Times New Roman" w:hAnsi="Consolas" w:cs="Times New Roman"/>
+          <w:color w:val="4FC1FF"/>
+          <w:sz w:val="21"/>
+          <w:szCs w:val="21"/>
+        </w:rPr>
+        <w:t>app</w:t>
+      </w:r>
+      <w:r>
+        <w:rPr>
+          <w:rFonts w:ascii="Consolas" w:eastAsia="Times New Roman" w:hAnsi="Consolas" w:cs="Times New Roman"/>
+          <w:color w:val="CCCCCC"/>
+          <w:sz w:val="21"/>
+          <w:szCs w:val="21"/>
+        </w:rPr>
+        <w:t xml:space="preserve"> </w:t>
+      </w:r>
+      <w:r>
+        <w:rPr>
+          <w:rFonts w:ascii="Consolas" w:eastAsia="Times New Roman" w:hAnsi="Consolas" w:cs="Times New Roman"/>
+          <w:color w:val="D4D4D4"/>
+          <w:sz w:val="21"/>
+          <w:szCs w:val="21"/>
+        </w:rPr>
+        <w:t>=</w:t>
+      </w:r>
+      <w:r>
+        <w:rPr>
+          <w:rFonts w:ascii="Consolas" w:eastAsia="Times New Roman" w:hAnsi="Consolas" w:cs="Times New Roman"/>
+          <w:color w:val="CCCCCC"/>
+          <w:sz w:val="21"/>
+          <w:szCs w:val="21"/>
+        </w:rPr>
+        <w:t xml:space="preserve"> </w:t>
+      </w:r>
+      <w:r>
+        <w:rPr>
+          <w:rFonts w:ascii="Consolas" w:eastAsia="Times New Roman" w:hAnsi="Consolas" w:cs="Times New Roman"/>
+          <w:color w:val="DCDCAA"/>
+          <w:sz w:val="21"/>
+          <w:szCs w:val="21"/>
+        </w:rPr>
+        <w:t>express</w:t>
+      </w:r>
+      <w:r>
+        <w:rPr>
+          <w:rFonts w:ascii="Consolas" w:eastAsia="Times New Roman" w:hAnsi="Consolas" w:cs="Times New Roman"/>
+          <w:color w:val="CCCCCC"/>
+          <w:sz w:val="21"/>
+          <w:szCs w:val="21"/>
+        </w:rPr>
+        <w:t>()</w:t>
+      </w:r>
+    </w:p>
+    <w:p>
+      <w:pPr>
+        <w:shd w:val="clear" w:color="auto" w:fill="1F1F1F"/>
+        <w:spacing w:after="0" w:line="285" w:lineRule="atLeast"/>
+        <w:rPr>
+          <w:rFonts w:ascii="Consolas" w:eastAsia="Times New Roman" w:hAnsi="Consolas" w:cs="Times New Roman"/>
+          <w:color w:val="CCCCCC"/>
+          <w:sz w:val="21"/>
+          <w:szCs w:val="21"/>
+        </w:rPr>
+      </w:pPr>
+      <w:r>
+        <w:rPr>
+          <w:rFonts w:ascii="Consolas" w:eastAsia="Times New Roman" w:hAnsi="Consolas" w:cs="Times New Roman"/>
+          <w:color w:val="569CD6"/>
+          <w:sz w:val="21"/>
+          <w:szCs w:val="21"/>
+        </w:rPr>
+        <w:t>const</w:t>
+      </w:r>
+      <w:r>
+        <w:rPr>
+          <w:rFonts w:ascii="Consolas" w:eastAsia="Times New Roman" w:hAnsi="Consolas" w:cs="Times New Roman"/>
+          <w:color w:val="CCCCCC"/>
+          <w:sz w:val="21"/>
+          <w:szCs w:val="21"/>
+        </w:rPr>
+        <w:t xml:space="preserve"> </w:t>
+      </w:r>
+      <w:r>
+        <w:rPr>
+          <w:rFonts w:ascii="Consolas" w:eastAsia="Times New Roman" w:hAnsi="Consolas" w:cs="Times New Roman"/>
+          <w:color w:val="4FC1FF"/>
+          <w:sz w:val="21"/>
+          <w:szCs w:val="21"/>
+        </w:rPr>
+        <w:t>PORT</w:t>
+      </w:r>
+      <w:r>
+        <w:rPr>
+          <w:rFonts w:ascii="Consolas" w:eastAsia="Times New Roman" w:hAnsi="Consolas" w:cs="Times New Roman"/>
+          <w:color w:val="CCCCCC"/>
+          <w:sz w:val="21"/>
+          <w:szCs w:val="21"/>
+        </w:rPr>
+        <w:t xml:space="preserve"> </w:t>
+      </w:r>
+      <w:r>
+        <w:rPr>
+          <w:rFonts w:ascii="Consolas" w:eastAsia="Times New Roman" w:hAnsi="Consolas" w:cs="Times New Roman"/>
+          <w:color w:val="D4D4D4"/>
+          <w:sz w:val="21"/>
+          <w:szCs w:val="21"/>
+        </w:rPr>
+        <w:t>=</w:t>
+      </w:r>
+      <w:r>
+        <w:rPr>
+          <w:rFonts w:ascii="Consolas" w:eastAsia="Times New Roman" w:hAnsi="Consolas" w:cs="Times New Roman"/>
+          <w:color w:val="CCCCCC"/>
+          <w:sz w:val="21"/>
+          <w:szCs w:val="21"/>
+        </w:rPr>
+        <w:t xml:space="preserve"> </w:t>
+      </w:r>
+      <w:r>
+        <w:rPr>
+          <w:rFonts w:ascii="Consolas" w:eastAsia="Times New Roman" w:hAnsi="Consolas" w:cs="Times New Roman"/>
+          <w:color w:val="9CDCFE"/>
+          <w:sz w:val="21"/>
+          <w:szCs w:val="21"/>
+        </w:rPr>
+        <w:t>process</w:t>
+      </w:r>
+      <w:r>
+        <w:rPr>
+          <w:rFonts w:ascii="Consolas" w:eastAsia="Times New Roman" w:hAnsi="Consolas" w:cs="Times New Roman"/>
+          <w:color w:val="CCCCCC"/>
+          <w:sz w:val="21"/>
+          <w:szCs w:val="21"/>
+        </w:rPr>
+        <w:t>.</w:t>
+      </w:r>
+      <w:r>
+        <w:rPr>
+          <w:rFonts w:ascii="Consolas" w:eastAsia="Times New Roman" w:hAnsi="Consolas" w:cs="Times New Roman"/>
+          <w:color w:val="9CDCFE"/>
+          <w:sz w:val="21"/>
+          <w:szCs w:val="21"/>
+        </w:rPr>
+        <w:t>env</w:t>
+      </w:r>
+      <w:r>
+        <w:rPr>
+          <w:rFonts w:ascii="Consolas" w:eastAsia="Times New Roman" w:hAnsi="Consolas" w:cs="Times New Roman"/>
+          <w:color w:val="CCCCCC"/>
+          <w:sz w:val="21"/>
+          <w:szCs w:val="21"/>
+        </w:rPr>
+        <w:t>.</w:t>
+      </w:r>
+      <w:r>
+        <w:rPr>
+          <w:rFonts w:ascii="Consolas" w:eastAsia="Times New Roman" w:hAnsi="Consolas" w:cs="Times New Roman"/>
+          <w:color w:val="4FC1FF"/>
+          <w:sz w:val="21"/>
+          <w:szCs w:val="21"/>
+        </w:rPr>
+        <w:t>PORT</w:t>
+      </w:r>
+      <w:r>
+        <w:rPr>
+          <w:rFonts w:ascii="Consolas" w:eastAsia="Times New Roman" w:hAnsi="Consolas" w:cs="Times New Roman"/>
+          <w:color w:val="CCCCCC"/>
+          <w:sz w:val="21"/>
+          <w:szCs w:val="21"/>
+        </w:rPr>
+        <w:t xml:space="preserve"> </w:t>
+      </w:r>
+      <w:r>
+        <w:rPr>
+          <w:rFonts w:ascii="Consolas" w:eastAsia="Times New Roman" w:hAnsi="Consolas" w:cs="Times New Roman"/>
+          <w:color w:val="D4D4D4"/>
+          <w:sz w:val="21"/>
+          <w:szCs w:val="21"/>
+        </w:rPr>
+        <w:t>||</w:t>
+      </w:r>
+      <w:r>
+        <w:rPr>
+          <w:rFonts w:ascii="Consolas" w:eastAsia="Times New Roman" w:hAnsi="Consolas" w:cs="Times New Roman"/>
+          <w:color w:val="CCCCCC"/>
+          <w:sz w:val="21"/>
+          <w:szCs w:val="21"/>
+        </w:rPr>
+        <w:t xml:space="preserve"> </w:t>
+      </w:r>
+      <w:r>
+        <w:rPr>
+          <w:rFonts w:ascii="Consolas" w:eastAsia="Times New Roman" w:hAnsi="Consolas" w:cs="Times New Roman"/>
+          <w:color w:val="B5CEA8"/>
+          <w:sz w:val="21"/>
+          <w:szCs w:val="21"/>
+        </w:rPr>
+        <w:t>8080</w:t>
+      </w:r>
+    </w:p>
+    <w:p>
+      <w:pPr>
+        <w:shd w:val="clear" w:color="auto" w:fill="1F1F1F"/>
+        <w:spacing w:after="0" w:line="285" w:lineRule="atLeast"/>
+        <w:rPr>
+          <w:rFonts w:ascii="Consolas" w:eastAsia="Times New Roman" w:hAnsi="Consolas" w:cs="Times New Roman"/>
+          <w:color w:val="CCCCCC"/>
+          <w:sz w:val="21"/>
+          <w:szCs w:val="21"/>
+        </w:rPr>
+      </w:pPr>
+    </w:p>
+    <w:p>
+      <w:pPr>
+        <w:shd w:val="clear" w:color="auto" w:fill="1F1F1F"/>
+        <w:spacing w:after="0" w:line="285" w:lineRule="atLeast"/>
+        <w:rPr>
+          <w:rFonts w:ascii="Consolas" w:eastAsia="Times New Roman" w:hAnsi="Consolas" w:cs="Times New Roman"/>
+          <w:color w:val="CCCCCC"/>
+          <w:sz w:val="21"/>
+          <w:szCs w:val="21"/>
+        </w:rPr>
+      </w:pPr>
+      <w:r>
+        <w:rPr>
+          <w:rFonts w:ascii="Consolas" w:eastAsia="Times New Roman" w:hAnsi="Consolas" w:cs="Times New Roman"/>
+          <w:color w:val="DCDCAA"/>
+          <w:sz w:val="21"/>
+          <w:szCs w:val="21"/>
+        </w:rPr>
+        <w:t>useViewEngine</w:t>
+      </w:r>
+      <w:r>
+        <w:rPr>
+          <w:rFonts w:ascii="Consolas" w:eastAsia="Times New Roman" w:hAnsi="Consolas" w:cs="Times New Roman"/>
+          <w:color w:val="CCCCCC"/>
+          <w:sz w:val="21"/>
+          <w:szCs w:val="21"/>
+        </w:rPr>
+        <w:t>(</w:t>
+      </w:r>
+      <w:r>
+        <w:rPr>
+          <w:rFonts w:ascii="Consolas" w:eastAsia="Times New Roman" w:hAnsi="Consolas" w:cs="Times New Roman"/>
+          <w:color w:val="4FC1FF"/>
+          <w:sz w:val="21"/>
+          <w:szCs w:val="21"/>
+        </w:rPr>
+        <w:t>app</w:t>
+      </w:r>
+      <w:r>
+        <w:rPr>
+          <w:rFonts w:ascii="Consolas" w:eastAsia="Times New Roman" w:hAnsi="Consolas" w:cs="Times New Roman"/>
+          <w:color w:val="CCCCCC"/>
+          <w:sz w:val="21"/>
+          <w:szCs w:val="21"/>
+        </w:rPr>
+        <w:t>)</w:t>
+      </w:r>
+    </w:p>
+    <w:p>
+      <w:pPr>
+        <w:shd w:val="clear" w:color="auto" w:fill="1F1F1F"/>
+        <w:spacing w:after="0" w:line="285" w:lineRule="atLeast"/>
+        <w:rPr>
+          <w:rFonts w:ascii="Consolas" w:eastAsia="Times New Roman" w:hAnsi="Consolas" w:cs="Times New Roman"/>
+          <w:color w:val="CCCCCC"/>
+          <w:sz w:val="21"/>
+          <w:szCs w:val="21"/>
+        </w:rPr>
+      </w:pPr>
+    </w:p>
+    <w:p>
+      <w:pPr>
+        <w:shd w:val="clear" w:color="auto" w:fill="1F1F1F"/>
+        <w:spacing w:after="0" w:line="285" w:lineRule="atLeast"/>
+        <w:rPr>
+          <w:rFonts w:ascii="Consolas" w:eastAsia="Times New Roman" w:hAnsi="Consolas" w:cs="Times New Roman"/>
+          <w:color w:val="CCCCCC"/>
+          <w:sz w:val="21"/>
+          <w:szCs w:val="21"/>
+        </w:rPr>
+      </w:pPr>
+      <w:r>
+        <w:rPr>
+          <w:rFonts w:ascii="Consolas" w:eastAsia="Times New Roman" w:hAnsi="Consolas" w:cs="Times New Roman"/>
+          <w:color w:val="DCDCAA"/>
+          <w:sz w:val="21"/>
+          <w:szCs w:val="21"/>
+        </w:rPr>
+        <w:t>useRoutes</w:t>
+      </w:r>
+      <w:r>
+        <w:rPr>
+          <w:rFonts w:ascii="Consolas" w:eastAsia="Times New Roman" w:hAnsi="Consolas" w:cs="Times New Roman"/>
+          <w:color w:val="CCCCCC"/>
+          <w:sz w:val="21"/>
+          <w:szCs w:val="21"/>
+        </w:rPr>
+        <w:t>(</w:t>
+      </w:r>
+      <w:r>
+        <w:rPr>
+          <w:rFonts w:ascii="Consolas" w:eastAsia="Times New Roman" w:hAnsi="Consolas" w:cs="Times New Roman"/>
+          <w:color w:val="4FC1FF"/>
+          <w:sz w:val="21"/>
+          <w:szCs w:val="21"/>
+        </w:rPr>
+        <w:t>app</w:t>
+      </w:r>
+      <w:r>
+        <w:rPr>
+          <w:rFonts w:ascii="Consolas" w:eastAsia="Times New Roman" w:hAnsi="Consolas" w:cs="Times New Roman"/>
+          <w:color w:val="CCCCCC"/>
+          <w:sz w:val="21"/>
+          <w:szCs w:val="21"/>
+        </w:rPr>
+        <w:t>)</w:t>
+      </w:r>
+    </w:p>
+    <w:p>
+      <w:pPr>
+        <w:shd w:val="clear" w:color="auto" w:fill="1F1F1F"/>
+        <w:spacing w:after="0" w:line="285" w:lineRule="atLeast"/>
+        <w:rPr>
+          <w:rFonts w:ascii="Consolas" w:eastAsia="Times New Roman" w:hAnsi="Consolas" w:cs="Times New Roman"/>
+          <w:color w:val="CCCCCC"/>
+          <w:sz w:val="21"/>
+          <w:szCs w:val="21"/>
+        </w:rPr>
+      </w:pPr>
+    </w:p>
+    <w:p>
+      <w:pPr>
+        <w:shd w:val="clear" w:color="auto" w:fill="1F1F1F"/>
+        <w:spacing w:after="0" w:line="285" w:lineRule="atLeast"/>
+        <w:rPr>
+          <w:rFonts w:ascii="Consolas" w:eastAsia="Times New Roman" w:hAnsi="Consolas" w:cs="Times New Roman"/>
+          <w:color w:val="CCCCCC"/>
+          <w:sz w:val="21"/>
+          <w:szCs w:val="21"/>
+        </w:rPr>
+      </w:pPr>
+      <w:r>
+        <w:rPr>
+          <w:rFonts w:ascii="Consolas" w:eastAsia="Times New Roman" w:hAnsi="Consolas" w:cs="Times New Roman"/>
+          <w:color w:val="6A9955"/>
+          <w:sz w:val="21"/>
+          <w:szCs w:val="21"/>
+        </w:rPr>
+        <w:t>// app.listen = run app</w:t>
+      </w:r>
+    </w:p>
+    <w:p>
+      <w:pPr>
+        <w:shd w:val="clear" w:color="auto" w:fill="1F1F1F"/>
+        <w:spacing w:after="0" w:line="285" w:lineRule="atLeast"/>
+        <w:rPr>
+          <w:rFonts w:ascii="Consolas" w:eastAsia="Times New Roman" w:hAnsi="Consolas" w:cs="Times New Roman"/>
+          <w:color w:val="CCCCCC"/>
+          <w:sz w:val="21"/>
+          <w:szCs w:val="21"/>
+        </w:rPr>
+      </w:pPr>
+      <w:r>
+        <w:rPr>
+          <w:rFonts w:ascii="Consolas" w:eastAsia="Times New Roman" w:hAnsi="Consolas" w:cs="Times New Roman"/>
+          <w:color w:val="4FC1FF"/>
+          <w:sz w:val="21"/>
+          <w:szCs w:val="21"/>
+        </w:rPr>
+        <w:t>app</w:t>
+      </w:r>
+      <w:r>
+        <w:rPr>
+          <w:rFonts w:ascii="Consolas" w:eastAsia="Times New Roman" w:hAnsi="Consolas" w:cs="Times New Roman"/>
+          <w:color w:val="CCCCCC"/>
+          <w:sz w:val="21"/>
+          <w:szCs w:val="21"/>
+        </w:rPr>
+        <w:t>.</w:t>
+      </w:r>
+      <w:r>
+        <w:rPr>
+          <w:rFonts w:ascii="Consolas" w:eastAsia="Times New Roman" w:hAnsi="Consolas" w:cs="Times New Roman"/>
+          <w:color w:val="DCDCAA"/>
+          <w:sz w:val="21"/>
+          <w:szCs w:val="21"/>
+        </w:rPr>
+        <w:t>listen</w:t>
+      </w:r>
+      <w:r>
+        <w:rPr>
+          <w:rFonts w:ascii="Consolas" w:eastAsia="Times New Roman" w:hAnsi="Consolas" w:cs="Times New Roman"/>
+          <w:color w:val="CCCCCC"/>
+          <w:sz w:val="21"/>
+          <w:szCs w:val="21"/>
+        </w:rPr>
+        <w:t>(</w:t>
+      </w:r>
+      <w:r>
+        <w:rPr>
+          <w:rFonts w:ascii="Consolas" w:eastAsia="Times New Roman" w:hAnsi="Consolas" w:cs="Times New Roman"/>
+          <w:color w:val="4FC1FF"/>
+          <w:sz w:val="21"/>
+          <w:szCs w:val="21"/>
+        </w:rPr>
+        <w:t>PORT</w:t>
+      </w:r>
+      <w:r>
+        <w:rPr>
+          <w:rFonts w:ascii="Consolas" w:eastAsia="Times New Roman" w:hAnsi="Consolas" w:cs="Times New Roman"/>
+          <w:color w:val="CCCCCC"/>
+          <w:sz w:val="21"/>
+          <w:szCs w:val="21"/>
+        </w:rPr>
+        <w:t xml:space="preserve">, () </w:t>
+      </w:r>
+      <w:r>
+        <w:rPr>
+          <w:rFonts w:ascii="Consolas" w:eastAsia="Times New Roman" w:hAnsi="Consolas" w:cs="Times New Roman"/>
+          <w:color w:val="569CD6"/>
+          <w:sz w:val="21"/>
+          <w:szCs w:val="21"/>
+        </w:rPr>
+        <w:t>=&gt;</w:t>
+      </w:r>
+      <w:r>
+        <w:rPr>
+          <w:rFonts w:ascii="Consolas" w:eastAsia="Times New Roman" w:hAnsi="Consolas" w:cs="Times New Roman"/>
+          <w:color w:val="CCCCCC"/>
+          <w:sz w:val="21"/>
+          <w:szCs w:val="21"/>
+        </w:rPr>
+        <w:t xml:space="preserve"> {</w:t>
+      </w:r>
+    </w:p>
+    <w:p>
+      <w:pPr>
+        <w:shd w:val="clear" w:color="auto" w:fill="1F1F1F"/>
+        <w:spacing w:after="0" w:line="285" w:lineRule="atLeast"/>
+        <w:rPr>
+          <w:rFonts w:ascii="Consolas" w:eastAsia="Times New Roman" w:hAnsi="Consolas" w:cs="Times New Roman"/>
+          <w:color w:val="CCCCCC"/>
+          <w:sz w:val="21"/>
+          <w:szCs w:val="21"/>
+        </w:rPr>
+      </w:pPr>
+      <w:r>
+        <w:rPr>
+          <w:rFonts w:ascii="Consolas" w:eastAsia="Times New Roman" w:hAnsi="Consolas" w:cs="Times New Roman"/>
+          <w:color w:val="CCCCCC"/>
+          <w:sz w:val="21"/>
+          <w:szCs w:val="21"/>
+        </w:rPr>
+        <w:t xml:space="preserve">    </w:t>
+      </w:r>
+      <w:r>
+        <w:rPr>
+          <w:rFonts w:ascii="Consolas" w:eastAsia="Times New Roman" w:hAnsi="Consolas" w:cs="Times New Roman"/>
+          <w:color w:val="9CDCFE"/>
+          <w:sz w:val="21"/>
+          <w:szCs w:val="21"/>
+        </w:rPr>
+        <w:t>console</w:t>
+      </w:r>
+      <w:r>
+        <w:rPr>
+          <w:rFonts w:ascii="Consolas" w:eastAsia="Times New Roman" w:hAnsi="Consolas" w:cs="Times New Roman"/>
+          <w:color w:val="CCCCCC"/>
+          <w:sz w:val="21"/>
+          <w:szCs w:val="21"/>
+        </w:rPr>
+        <w:t>.</w:t>
+      </w:r>
+      <w:r>
+        <w:rPr>
+          <w:rFonts w:ascii="Consolas" w:eastAsia="Times New Roman" w:hAnsi="Consolas" w:cs="Times New Roman"/>
+          <w:color w:val="DCDCAA"/>
+          <w:sz w:val="21"/>
+          <w:szCs w:val="21"/>
+        </w:rPr>
+        <w:t>log</w:t>
+      </w:r>
+      <w:r>
+        <w:rPr>
+          <w:rFonts w:ascii="Consolas" w:eastAsia="Times New Roman" w:hAnsi="Consolas" w:cs="Times New Roman"/>
+          <w:color w:val="CCCCCC"/>
+          <w:sz w:val="21"/>
+          <w:szCs w:val="21"/>
+        </w:rPr>
+        <w:t>(</w:t>
+      </w:r>
+      <w:r>
+        <w:rPr>
+          <w:rFonts w:ascii="Consolas" w:eastAsia="Times New Roman" w:hAnsi="Consolas" w:cs="Times New Roman"/>
+          <w:color w:val="CE9178"/>
+          <w:sz w:val="21"/>
+          <w:szCs w:val="21"/>
+        </w:rPr>
+        <w:t xml:space="preserve">`Example app listening on PORT </w:t>
+      </w:r>
+      <w:r>
+        <w:rPr>
+          <w:rFonts w:ascii="Consolas" w:eastAsia="Times New Roman" w:hAnsi="Consolas" w:cs="Times New Roman"/>
+          <w:color w:val="569CD6"/>
+          <w:sz w:val="21"/>
+          <w:szCs w:val="21"/>
+        </w:rPr>
+        <w:t>${</w:t>
+      </w:r>
+      <w:r>
+        <w:rPr>
+          <w:rFonts w:ascii="Consolas" w:eastAsia="Times New Roman" w:hAnsi="Consolas" w:cs="Times New Roman"/>
+          <w:color w:val="4FC1FF"/>
+          <w:sz w:val="21"/>
+          <w:szCs w:val="21"/>
+        </w:rPr>
+        <w:t>PORT</w:t>
+      </w:r>
+      <w:r>
+        <w:rPr>
+          <w:rFonts w:ascii="Consolas" w:eastAsia="Times New Roman" w:hAnsi="Consolas" w:cs="Times New Roman"/>
+          <w:color w:val="569CD6"/>
+          <w:sz w:val="21"/>
+          <w:szCs w:val="21"/>
+        </w:rPr>
+        <w:t>}</w:t>
+      </w:r>
+      <w:r>
+        <w:rPr>
+          <w:rFonts w:ascii="Consolas" w:eastAsia="Times New Roman" w:hAnsi="Consolas" w:cs="Times New Roman"/>
+          <w:color w:val="CE9178"/>
+          <w:sz w:val="21"/>
+          <w:szCs w:val="21"/>
+        </w:rPr>
+        <w:t>`</w:t>
+      </w:r>
+      <w:r>
+        <w:rPr>
+          <w:rFonts w:ascii="Consolas" w:eastAsia="Times New Roman" w:hAnsi="Consolas" w:cs="Times New Roman"/>
+          <w:color w:val="CCCCCC"/>
+          <w:sz w:val="21"/>
+          <w:szCs w:val="21"/>
+        </w:rPr>
+        <w:t>)</w:t>
+      </w:r>
+    </w:p>
+    <w:p>
+      <w:pPr>
+        <w:shd w:val="clear" w:color="auto" w:fill="1F1F1F"/>
+        <w:spacing w:after="0" w:line="285" w:lineRule="atLeast"/>
+        <w:rPr>
+          <w:rFonts w:ascii="Consolas" w:eastAsia="Times New Roman" w:hAnsi="Consolas" w:cs="Times New Roman"/>
+          <w:color w:val="CCCCCC"/>
+          <w:sz w:val="21"/>
+          <w:szCs w:val="21"/>
+        </w:rPr>
+      </w:pPr>
+      <w:r>
+        <w:rPr>
+          <w:rFonts w:ascii="Consolas" w:eastAsia="Times New Roman" w:hAnsi="Consolas" w:cs="Times New Roman"/>
+          <w:color w:val="CCCCCC"/>
+          <w:sz w:val="21"/>
+          <w:szCs w:val="21"/>
+        </w:rPr>
+        <w:t>})</w:t>
+      </w:r>
+    </w:p>
+    <w:p>
+      <w:pPr>
+        <w:shd w:val="clear" w:color="auto" w:fill="1F1F1F"/>
+        <w:spacing w:after="0" w:line="285" w:lineRule="atLeast"/>
+        <w:rPr>
+          <w:rFonts w:ascii="Consolas" w:eastAsia="Times New Roman" w:hAnsi="Consolas" w:cs="Times New Roman"/>
+          <w:color w:val="CCCCCC"/>
+          <w:sz w:val="21"/>
+          <w:szCs w:val="21"/>
+        </w:rPr>
+      </w:pPr>
+      <w:r>
+        <w:rPr>
+          <w:rFonts w:ascii="Consolas" w:eastAsia="Times New Roman" w:hAnsi="Consolas" w:cs="Times New Roman"/>
+          <w:color w:val="CCCCCC"/>
+          <w:sz w:val="21"/>
+          <w:szCs w:val="21"/>
+        </w:rPr>
+        <w:t>})</w:t>
+      </w:r>
+    </w:p>
+    <w:p/>
+    <w:p>
+      <w:pPr>
+        <w:rPr>
+          <w:b/>
+          <w:bCs/>
+          <w:color w:val="4472C4" w:themeColor="accent1"/>
+          <w:sz w:val="30"/>
+          <w:szCs w:val="30"/>
+        </w:rPr>
+      </w:pPr>
+      <w:r>
+        <w:rPr>
+          <w:b/>
+          <w:bCs/>
+          <w:color w:val="4472C4" w:themeColor="accent1"/>
+          <w:sz w:val="30"/>
+          <w:szCs w:val="30"/>
+        </w:rPr>
+        <w:t>Controller</w:t>
+      </w:r>
+    </w:p>
+    <w:p>
+      <w:pPr>
+        <w:shd w:val="clear" w:color="auto" w:fill="1F1F1F"/>
+        <w:spacing w:after="0" w:line="285" w:lineRule="atLeast"/>
+        <w:rPr>
+          <w:rFonts w:ascii="Consolas" w:eastAsia="Times New Roman" w:hAnsi="Consolas" w:cs="Times New Roman"/>
+          <w:color w:val="CCCCCC"/>
+          <w:sz w:val="21"/>
+          <w:szCs w:val="21"/>
+        </w:rPr>
+      </w:pPr>
+      <w:r>
+        <w:rPr>
+          <w:rFonts w:ascii="Consolas" w:eastAsia="Times New Roman" w:hAnsi="Consolas" w:cs="Times New Roman"/>
+          <w:color w:val="569CD6"/>
+          <w:sz w:val="21"/>
+          <w:szCs w:val="21"/>
+        </w:rPr>
+        <w:t>const</w:t>
+      </w:r>
+      <w:r>
+        <w:rPr>
+          <w:rFonts w:ascii="Consolas" w:eastAsia="Times New Roman" w:hAnsi="Consolas" w:cs="Times New Roman"/>
+          <w:color w:val="CCCCCC"/>
+          <w:sz w:val="21"/>
+          <w:szCs w:val="21"/>
+        </w:rPr>
+        <w:t xml:space="preserve"> </w:t>
+      </w:r>
+      <w:r>
+        <w:rPr>
+          <w:rFonts w:ascii="Consolas" w:eastAsia="Times New Roman" w:hAnsi="Consolas" w:cs="Times New Roman"/>
+          <w:color w:val="DCDCAA"/>
+          <w:sz w:val="21"/>
+          <w:szCs w:val="21"/>
+        </w:rPr>
+        <w:t>handleHomePage</w:t>
+      </w:r>
+      <w:r>
+        <w:rPr>
+          <w:rFonts w:ascii="Consolas" w:eastAsia="Times New Roman" w:hAnsi="Consolas" w:cs="Times New Roman"/>
+          <w:color w:val="CCCCCC"/>
+          <w:sz w:val="21"/>
+          <w:szCs w:val="21"/>
+        </w:rPr>
+        <w:t xml:space="preserve"> </w:t>
+      </w:r>
+      <w:r>
+        <w:rPr>
+          <w:rFonts w:ascii="Consolas" w:eastAsia="Times New Roman" w:hAnsi="Consolas" w:cs="Times New Roman"/>
+          <w:color w:val="D4D4D4"/>
+          <w:sz w:val="21"/>
+          <w:szCs w:val="21"/>
+        </w:rPr>
+        <w:t>=</w:t>
+      </w:r>
+      <w:r>
+        <w:rPr>
+          <w:rFonts w:ascii="Consolas" w:eastAsia="Times New Roman" w:hAnsi="Consolas" w:cs="Times New Roman"/>
+          <w:color w:val="CCCCCC"/>
+          <w:sz w:val="21"/>
+          <w:szCs w:val="21"/>
+        </w:rPr>
+        <w:t xml:space="preserve"> (</w:t>
+      </w:r>
+      <w:r>
+        <w:rPr>
+          <w:rFonts w:ascii="Consolas" w:eastAsia="Times New Roman" w:hAnsi="Consolas" w:cs="Times New Roman"/>
+          <w:color w:val="9CDCFE"/>
+          <w:sz w:val="21"/>
+          <w:szCs w:val="21"/>
+        </w:rPr>
+        <w:t>req</w:t>
+      </w:r>
+      <w:r>
+        <w:rPr>
+          <w:rFonts w:ascii="Consolas" w:eastAsia="Times New Roman" w:hAnsi="Consolas" w:cs="Times New Roman"/>
+          <w:color w:val="CCCCCC"/>
+          <w:sz w:val="21"/>
+          <w:szCs w:val="21"/>
+        </w:rPr>
+        <w:t xml:space="preserve">, </w:t>
+      </w:r>
+      <w:r>
+        <w:rPr>
+          <w:rFonts w:ascii="Consolas" w:eastAsia="Times New Roman" w:hAnsi="Consolas" w:cs="Times New Roman"/>
+          <w:color w:val="9CDCFE"/>
+          <w:sz w:val="21"/>
+          <w:szCs w:val="21"/>
+        </w:rPr>
+        <w:t>res</w:t>
+      </w:r>
+      <w:r>
+        <w:rPr>
+          <w:rFonts w:ascii="Consolas" w:eastAsia="Times New Roman" w:hAnsi="Consolas" w:cs="Times New Roman"/>
+          <w:color w:val="CCCCCC"/>
+          <w:sz w:val="21"/>
+          <w:szCs w:val="21"/>
+        </w:rPr>
+        <w:t xml:space="preserve">) </w:t>
+      </w:r>
+      <w:r>
+        <w:rPr>
+          <w:rFonts w:ascii="Consolas" w:eastAsia="Times New Roman" w:hAnsi="Consolas" w:cs="Times New Roman"/>
+          <w:color w:val="569CD6"/>
+          <w:sz w:val="21"/>
+          <w:szCs w:val="21"/>
+        </w:rPr>
+        <w:t>=&gt;</w:t>
+      </w:r>
+      <w:r>
+        <w:rPr>
+          <w:rFonts w:ascii="Consolas" w:eastAsia="Times New Roman" w:hAnsi="Consolas" w:cs="Times New Roman"/>
+          <w:color w:val="CCCCCC"/>
+          <w:sz w:val="21"/>
+          <w:szCs w:val="21"/>
+        </w:rPr>
+        <w:t xml:space="preserve"> {</w:t>
+      </w:r>
+    </w:p>
+    <w:p>
+      <w:pPr>
+        <w:shd w:val="clear" w:color="auto" w:fill="1F1F1F"/>
+        <w:spacing w:after="0" w:line="285" w:lineRule="atLeast"/>
+        <w:rPr>
+          <w:rFonts w:ascii="Consolas" w:eastAsia="Times New Roman" w:hAnsi="Consolas" w:cs="Times New Roman"/>
+          <w:color w:val="CCCCCC"/>
+          <w:sz w:val="21"/>
+          <w:szCs w:val="21"/>
+        </w:rPr>
+      </w:pPr>
+      <w:r>
+        <w:rPr>
+          <w:rFonts w:ascii="Consolas" w:eastAsia="Times New Roman" w:hAnsi="Consolas" w:cs="Times New Roman"/>
+          <w:color w:val="CCCCCC"/>
+          <w:sz w:val="21"/>
+          <w:szCs w:val="21"/>
+        </w:rPr>
+        <w:t xml:space="preserve">    </w:t>
+      </w:r>
+      <w:r>
+        <w:rPr>
+          <w:rFonts w:ascii="Consolas" w:eastAsia="Times New Roman" w:hAnsi="Consolas" w:cs="Times New Roman"/>
+          <w:color w:val="C586C0"/>
+          <w:sz w:val="21"/>
+          <w:szCs w:val="21"/>
+        </w:rPr>
+        <w:t>return</w:t>
+      </w:r>
+      <w:r>
+        <w:rPr>
+          <w:rFonts w:ascii="Consolas" w:eastAsia="Times New Roman" w:hAnsi="Consolas" w:cs="Times New Roman"/>
+          <w:color w:val="CCCCCC"/>
+          <w:sz w:val="21"/>
+          <w:szCs w:val="21"/>
+        </w:rPr>
+        <w:t xml:space="preserve"> </w:t>
+      </w:r>
+      <w:r>
+        <w:rPr>
+          <w:rFonts w:ascii="Consolas" w:eastAsia="Times New Roman" w:hAnsi="Consolas" w:cs="Times New Roman"/>
+          <w:color w:val="9CDCFE"/>
+          <w:sz w:val="21"/>
+          <w:szCs w:val="21"/>
+        </w:rPr>
+        <w:t>res</w:t>
+      </w:r>
+      <w:r>
+        <w:rPr>
+          <w:rFonts w:ascii="Consolas" w:eastAsia="Times New Roman" w:hAnsi="Consolas" w:cs="Times New Roman"/>
+          <w:color w:val="CCCCCC"/>
+          <w:sz w:val="21"/>
+          <w:szCs w:val="21"/>
+        </w:rPr>
+        <w:t>.</w:t>
+      </w:r>
+      <w:r>
+        <w:rPr>
+          <w:rFonts w:ascii="Consolas" w:eastAsia="Times New Roman" w:hAnsi="Consolas" w:cs="Times New Roman"/>
+          <w:color w:val="DCDCAA"/>
+          <w:sz w:val="21"/>
+          <w:szCs w:val="21"/>
+        </w:rPr>
+        <w:t>send</w:t>
+      </w:r>
+      <w:r>
+        <w:rPr>
+          <w:rFonts w:ascii="Consolas" w:eastAsia="Times New Roman" w:hAnsi="Consolas" w:cs="Times New Roman"/>
+          <w:color w:val="CCCCCC"/>
+          <w:sz w:val="21"/>
+          <w:szCs w:val="21"/>
+        </w:rPr>
+        <w:t>(</w:t>
+      </w:r>
+      <w:r>
+        <w:rPr>
+          <w:rFonts w:ascii="Consolas" w:eastAsia="Times New Roman" w:hAnsi="Consolas" w:cs="Times New Roman"/>
+          <w:color w:val="CE9178"/>
+          <w:sz w:val="21"/>
+          <w:szCs w:val="21"/>
+        </w:rPr>
+        <w:t>'Get home page'</w:t>
+      </w:r>
+      <w:r>
+        <w:rPr>
+          <w:rFonts w:ascii="Consolas" w:eastAsia="Times New Roman" w:hAnsi="Consolas" w:cs="Times New Roman"/>
+          <w:color w:val="CCCCCC"/>
+          <w:sz w:val="21"/>
+          <w:szCs w:val="21"/>
+        </w:rPr>
+        <w:t>)</w:t>
+      </w:r>
+    </w:p>
+    <w:p>
+      <w:pPr>
+        <w:shd w:val="clear" w:color="auto" w:fill="1F1F1F"/>
+        <w:spacing w:after="0" w:line="285" w:lineRule="atLeast"/>
+        <w:rPr>
+          <w:rFonts w:ascii="Consolas" w:eastAsia="Times New Roman" w:hAnsi="Consolas" w:cs="Times New Roman"/>
+          <w:color w:val="CCCCCC"/>
+          <w:sz w:val="21"/>
+          <w:szCs w:val="21"/>
+        </w:rPr>
+      </w:pPr>
+      <w:r>
+        <w:rPr>
+          <w:rFonts w:ascii="Consolas" w:eastAsia="Times New Roman" w:hAnsi="Consolas" w:cs="Times New Roman"/>
+          <w:color w:val="CCCCCC"/>
+          <w:sz w:val="21"/>
+          <w:szCs w:val="21"/>
+        </w:rPr>
+        <w:t>}</w:t>
+      </w:r>
+    </w:p>
+    <w:p>
+      <w:pPr>
+        <w:shd w:val="clear" w:color="auto" w:fill="1F1F1F"/>
+        <w:spacing w:after="0" w:line="285" w:lineRule="atLeast"/>
+        <w:rPr>
+          <w:rFonts w:ascii="Consolas" w:eastAsia="Times New Roman" w:hAnsi="Consolas" w:cs="Times New Roman"/>
+          <w:color w:val="CCCCCC"/>
+          <w:sz w:val="21"/>
+          <w:szCs w:val="21"/>
+        </w:rPr>
+      </w:pPr>
+      <w:r>
+        <w:rPr>
+          <w:rFonts w:ascii="Consolas" w:eastAsia="Times New Roman" w:hAnsi="Consolas" w:cs="Times New Roman"/>
+          <w:color w:val="569CD6"/>
+          <w:sz w:val="21"/>
+          <w:szCs w:val="21"/>
+        </w:rPr>
+        <w:t>const</w:t>
+      </w:r>
+      <w:r>
+        <w:rPr>
+          <w:rFonts w:ascii="Consolas" w:eastAsia="Times New Roman" w:hAnsi="Consolas" w:cs="Times New Roman"/>
+          <w:color w:val="CCCCCC"/>
+          <w:sz w:val="21"/>
+          <w:szCs w:val="21"/>
+        </w:rPr>
+        <w:t xml:space="preserve"> </w:t>
+      </w:r>
+      <w:r>
+        <w:rPr>
+          <w:rFonts w:ascii="Consolas" w:eastAsia="Times New Roman" w:hAnsi="Consolas" w:cs="Times New Roman"/>
+          <w:color w:val="DCDCAA"/>
+          <w:sz w:val="21"/>
+          <w:szCs w:val="21"/>
+        </w:rPr>
+        <w:t>handleHello</w:t>
+      </w:r>
+      <w:r>
+        <w:rPr>
+          <w:rFonts w:ascii="Consolas" w:eastAsia="Times New Roman" w:hAnsi="Consolas" w:cs="Times New Roman"/>
+          <w:color w:val="CCCCCC"/>
+          <w:sz w:val="21"/>
+          <w:szCs w:val="21"/>
+        </w:rPr>
+        <w:t xml:space="preserve"> </w:t>
+      </w:r>
+      <w:r>
+        <w:rPr>
+          <w:rFonts w:ascii="Consolas" w:eastAsia="Times New Roman" w:hAnsi="Consolas" w:cs="Times New Roman"/>
+          <w:color w:val="D4D4D4"/>
+          <w:sz w:val="21"/>
+          <w:szCs w:val="21"/>
+        </w:rPr>
+        <w:t>=</w:t>
+      </w:r>
+      <w:r>
+        <w:rPr>
+          <w:rFonts w:ascii="Consolas" w:eastAsia="Times New Roman" w:hAnsi="Consolas" w:cs="Times New Roman"/>
+          <w:color w:val="CCCCCC"/>
+          <w:sz w:val="21"/>
+          <w:szCs w:val="21"/>
+        </w:rPr>
+        <w:t xml:space="preserve"> (</w:t>
+      </w:r>
+      <w:r>
+        <w:rPr>
+          <w:rFonts w:ascii="Consolas" w:eastAsia="Times New Roman" w:hAnsi="Consolas" w:cs="Times New Roman"/>
+          <w:color w:val="9CDCFE"/>
+          <w:sz w:val="21"/>
+          <w:szCs w:val="21"/>
+        </w:rPr>
+        <w:t>req</w:t>
+      </w:r>
+      <w:r>
+        <w:rPr>
+          <w:rFonts w:ascii="Consolas" w:eastAsia="Times New Roman" w:hAnsi="Consolas" w:cs="Times New Roman"/>
+          <w:color w:val="CCCCCC"/>
+          <w:sz w:val="21"/>
+          <w:szCs w:val="21"/>
+        </w:rPr>
+        <w:t xml:space="preserve">, </w:t>
+      </w:r>
+      <w:r>
+        <w:rPr>
+          <w:rFonts w:ascii="Consolas" w:eastAsia="Times New Roman" w:hAnsi="Consolas" w:cs="Times New Roman"/>
+          <w:color w:val="9CDCFE"/>
+          <w:sz w:val="21"/>
+          <w:szCs w:val="21"/>
+        </w:rPr>
+        <w:t>res</w:t>
+      </w:r>
+      <w:r>
+        <w:rPr>
+          <w:rFonts w:ascii="Consolas" w:eastAsia="Times New Roman" w:hAnsi="Consolas" w:cs="Times New Roman"/>
+          <w:color w:val="CCCCCC"/>
+          <w:sz w:val="21"/>
+          <w:szCs w:val="21"/>
+        </w:rPr>
+        <w:t xml:space="preserve">) </w:t>
+      </w:r>
+      <w:r>
+        <w:rPr>
+          <w:rFonts w:ascii="Consolas" w:eastAsia="Times New Roman" w:hAnsi="Consolas" w:cs="Times New Roman"/>
+          <w:color w:val="569CD6"/>
+          <w:sz w:val="21"/>
+          <w:szCs w:val="21"/>
+        </w:rPr>
+        <w:t>=&gt;</w:t>
+      </w:r>
+      <w:r>
+        <w:rPr>
+          <w:rFonts w:ascii="Consolas" w:eastAsia="Times New Roman" w:hAnsi="Consolas" w:cs="Times New Roman"/>
+          <w:color w:val="CCCCCC"/>
+          <w:sz w:val="21"/>
+          <w:szCs w:val="21"/>
+        </w:rPr>
+        <w:t xml:space="preserve"> {</w:t>
+      </w:r>
+    </w:p>
+    <w:p>
+      <w:pPr>
+        <w:shd w:val="clear" w:color="auto" w:fill="1F1F1F"/>
+        <w:spacing w:after="0" w:line="285" w:lineRule="atLeast"/>
+        <w:rPr>
+          <w:rFonts w:ascii="Consolas" w:eastAsia="Times New Roman" w:hAnsi="Consolas" w:cs="Times New Roman"/>
+          <w:color w:val="CCCCCC"/>
+          <w:sz w:val="21"/>
+          <w:szCs w:val="21"/>
+        </w:rPr>
+      </w:pPr>
+      <w:r>
+        <w:rPr>
+          <w:rFonts w:ascii="Consolas" w:eastAsia="Times New Roman" w:hAnsi="Consolas" w:cs="Times New Roman"/>
+          <w:color w:val="CCCCCC"/>
+          <w:sz w:val="21"/>
+          <w:szCs w:val="21"/>
+        </w:rPr>
+        <w:lastRenderedPageBreak/>
+        <w:t xml:space="preserve">    </w:t>
+      </w:r>
+      <w:r>
+        <w:rPr>
+          <w:rFonts w:ascii="Consolas" w:eastAsia="Times New Roman" w:hAnsi="Consolas" w:cs="Times New Roman"/>
+          <w:color w:val="C586C0"/>
+          <w:sz w:val="21"/>
+          <w:szCs w:val="21"/>
+        </w:rPr>
+        <w:t>return</w:t>
+      </w:r>
+      <w:r>
+        <w:rPr>
+          <w:rFonts w:ascii="Consolas" w:eastAsia="Times New Roman" w:hAnsi="Consolas" w:cs="Times New Roman"/>
+          <w:color w:val="CCCCCC"/>
+          <w:sz w:val="21"/>
+          <w:szCs w:val="21"/>
+        </w:rPr>
+        <w:t xml:space="preserve"> </w:t>
+      </w:r>
+      <w:r>
+        <w:rPr>
+          <w:rFonts w:ascii="Consolas" w:eastAsia="Times New Roman" w:hAnsi="Consolas" w:cs="Times New Roman"/>
+          <w:color w:val="9CDCFE"/>
+          <w:sz w:val="21"/>
+          <w:szCs w:val="21"/>
+        </w:rPr>
+        <w:t>res</w:t>
+      </w:r>
+      <w:r>
+        <w:rPr>
+          <w:rFonts w:ascii="Consolas" w:eastAsia="Times New Roman" w:hAnsi="Consolas" w:cs="Times New Roman"/>
+          <w:color w:val="CCCCCC"/>
+          <w:sz w:val="21"/>
+          <w:szCs w:val="21"/>
+        </w:rPr>
+        <w:t>.</w:t>
+      </w:r>
+      <w:r>
+        <w:rPr>
+          <w:rFonts w:ascii="Consolas" w:eastAsia="Times New Roman" w:hAnsi="Consolas" w:cs="Times New Roman"/>
+          <w:color w:val="DCDCAA"/>
+          <w:sz w:val="21"/>
+          <w:szCs w:val="21"/>
+        </w:rPr>
+        <w:t>send</w:t>
+      </w:r>
+      <w:r>
+        <w:rPr>
+          <w:rFonts w:ascii="Consolas" w:eastAsia="Times New Roman" w:hAnsi="Consolas" w:cs="Times New Roman"/>
+          <w:color w:val="CCCCCC"/>
+          <w:sz w:val="21"/>
+          <w:szCs w:val="21"/>
+        </w:rPr>
+        <w:t>(</w:t>
+      </w:r>
+      <w:r>
+        <w:rPr>
+          <w:rFonts w:ascii="Consolas" w:eastAsia="Times New Roman" w:hAnsi="Consolas" w:cs="Times New Roman"/>
+          <w:color w:val="CE9178"/>
+          <w:sz w:val="21"/>
+          <w:szCs w:val="21"/>
+        </w:rPr>
+        <w:t>'Get hello page'</w:t>
+      </w:r>
+      <w:r>
+        <w:rPr>
+          <w:rFonts w:ascii="Consolas" w:eastAsia="Times New Roman" w:hAnsi="Consolas" w:cs="Times New Roman"/>
+          <w:color w:val="CCCCCC"/>
+          <w:sz w:val="21"/>
+          <w:szCs w:val="21"/>
+        </w:rPr>
+        <w:t>)</w:t>
+      </w:r>
+    </w:p>
+    <w:p>
+      <w:pPr>
+        <w:shd w:val="clear" w:color="auto" w:fill="1F1F1F"/>
+        <w:spacing w:after="0" w:line="285" w:lineRule="atLeast"/>
+        <w:rPr>
+          <w:rFonts w:ascii="Consolas" w:eastAsia="Times New Roman" w:hAnsi="Consolas" w:cs="Times New Roman"/>
+          <w:color w:val="CCCCCC"/>
+          <w:sz w:val="21"/>
+          <w:szCs w:val="21"/>
+        </w:rPr>
+      </w:pPr>
+      <w:r>
+        <w:rPr>
+          <w:rFonts w:ascii="Consolas" w:eastAsia="Times New Roman" w:hAnsi="Consolas" w:cs="Times New Roman"/>
+          <w:color w:val="CCCCCC"/>
+          <w:sz w:val="21"/>
+          <w:szCs w:val="21"/>
+        </w:rPr>
+        <w:t>}</w:t>
+      </w:r>
+    </w:p>
+    <w:p>
+      <w:pPr>
+        <w:shd w:val="clear" w:color="auto" w:fill="1F1F1F"/>
+        <w:spacing w:after="0" w:line="285" w:lineRule="atLeast"/>
+        <w:rPr>
+          <w:rFonts w:ascii="Consolas" w:eastAsia="Times New Roman" w:hAnsi="Consolas" w:cs="Times New Roman"/>
+          <w:color w:val="CCCCCC"/>
+          <w:sz w:val="21"/>
+          <w:szCs w:val="21"/>
+        </w:rPr>
+      </w:pPr>
+    </w:p>
+    <w:p>
+      <w:pPr>
+        <w:shd w:val="clear" w:color="auto" w:fill="1F1F1F"/>
+        <w:spacing w:after="0" w:line="285" w:lineRule="atLeast"/>
+        <w:rPr>
+          <w:rFonts w:ascii="Consolas" w:eastAsia="Times New Roman" w:hAnsi="Consolas" w:cs="Times New Roman"/>
+          <w:color w:val="CCCCCC"/>
+          <w:sz w:val="21"/>
+          <w:szCs w:val="21"/>
+        </w:rPr>
+      </w:pPr>
+      <w:r>
+        <w:rPr>
+          <w:rFonts w:ascii="Consolas" w:eastAsia="Times New Roman" w:hAnsi="Consolas" w:cs="Times New Roman"/>
+          <w:color w:val="C586C0"/>
+          <w:sz w:val="21"/>
+          <w:szCs w:val="21"/>
+        </w:rPr>
+        <w:t>export</w:t>
+      </w:r>
+      <w:r>
+        <w:rPr>
+          <w:rFonts w:ascii="Consolas" w:eastAsia="Times New Roman" w:hAnsi="Consolas" w:cs="Times New Roman"/>
+          <w:color w:val="CCCCCC"/>
+          <w:sz w:val="21"/>
+          <w:szCs w:val="21"/>
+        </w:rPr>
+        <w:t xml:space="preserve"> { </w:t>
+      </w:r>
+      <w:r>
+        <w:rPr>
+          <w:rFonts w:ascii="Consolas" w:eastAsia="Times New Roman" w:hAnsi="Consolas" w:cs="Times New Roman"/>
+          <w:color w:val="DCDCAA"/>
+          <w:sz w:val="21"/>
+          <w:szCs w:val="21"/>
+        </w:rPr>
+        <w:t>handleHomePage</w:t>
+      </w:r>
+      <w:r>
+        <w:rPr>
+          <w:rFonts w:ascii="Consolas" w:eastAsia="Times New Roman" w:hAnsi="Consolas" w:cs="Times New Roman"/>
+          <w:color w:val="CCCCCC"/>
+          <w:sz w:val="21"/>
+          <w:szCs w:val="21"/>
+        </w:rPr>
+        <w:t xml:space="preserve">, </w:t>
+      </w:r>
+      <w:r>
+        <w:rPr>
+          <w:rFonts w:ascii="Consolas" w:eastAsia="Times New Roman" w:hAnsi="Consolas" w:cs="Times New Roman"/>
+          <w:color w:val="DCDCAA"/>
+          <w:sz w:val="21"/>
+          <w:szCs w:val="21"/>
+        </w:rPr>
+        <w:t>handleHello</w:t>
+      </w:r>
+      <w:r>
+        <w:rPr>
+          <w:rFonts w:ascii="Consolas" w:eastAsia="Times New Roman" w:hAnsi="Consolas" w:cs="Times New Roman"/>
+          <w:color w:val="CCCCCC"/>
+          <w:sz w:val="21"/>
+          <w:szCs w:val="21"/>
+        </w:rPr>
+        <w:t xml:space="preserve"> }</w:t>
+      </w:r>
+    </w:p>
+    <w:p/>
+    <w:p/>
+    <w:p/>
+    <w:p/>
+    <w:p/>
+    <w:p/>
+    <w:p/>
+    <w:p/>
+    <w:p/>
+    <w:p/>
+    <w:p/>
+    <w:p/>
+    <w:p/>
+    <w:p/>
+    <w:p/>
+    <w:p/>
+    <w:p/>
+    <w:p/>
+    <w:p/>
+    <w:p/>
+    <w:p/>
+    <w:p/>
+    <w:p/>
+    <w:p/>
+    <w:p/>
+    <w:p/>
+    <w:p/>
+    <w:p/>
+    <w:p/>
+    <w:p/>
+    <w:p/>
+    <w:p/>
+    <w:p/>
+    <w:p/>
+    <w:p/>
+    <w:p/>
+    <w:p/>
+    <w:p/>
     <w:p/>
     <w:p/>
     <w:p/>
@@ -2590,6 +4364,92 @@
     </w:lvl>
   </w:abstractNum>
   <w:abstractNum w:abstractNumId="2" w15:restartNumberingAfterBreak="0">
+    <w:nsid w:val="3AB2778D"/>
+    <w:multiLevelType w:val="hybridMultilevel"/>
+    <w:tmpl w:val="62F6FB10"/>
+    <w:lvl w:ilvl="0" w:tplc="0409000F">
+      <w:start w:val="1"/>
+      <w:numFmt w:val="decimal"/>
+      <w:lvlText w:val="%1."/>
+      <w:lvlJc w:val="left"/>
+      <w:pPr>
+        <w:ind w:left="720" w:hanging="360"/>
+      </w:pPr>
+    </w:lvl>
+    <w:lvl w:ilvl="1" w:tplc="04090019" w:tentative="1">
+      <w:start w:val="1"/>
+      <w:numFmt w:val="lowerLetter"/>
+      <w:lvlText w:val="%2."/>
+      <w:lvlJc w:val="left"/>
+      <w:pPr>
+        <w:ind w:left="1440" w:hanging="360"/>
+      </w:pPr>
+    </w:lvl>
+    <w:lvl w:ilvl="2" w:tplc="0409001B" w:tentative="1">
+      <w:start w:val="1"/>
+      <w:numFmt w:val="lowerRoman"/>
+      <w:lvlText w:val="%3."/>
+      <w:lvlJc w:val="right"/>
+      <w:pPr>
+        <w:ind w:left="2160" w:hanging="180"/>
+      </w:pPr>
+    </w:lvl>
+    <w:lvl w:ilvl="3" w:tplc="0409000F" w:tentative="1">
+      <w:start w:val="1"/>
+      <w:numFmt w:val="decimal"/>
+      <w:lvlText w:val="%4."/>
+      <w:lvlJc w:val="left"/>
+      <w:pPr>
+        <w:ind w:left="2880" w:hanging="360"/>
+      </w:pPr>
+    </w:lvl>
+    <w:lvl w:ilvl="4" w:tplc="04090019" w:tentative="1">
+      <w:start w:val="1"/>
+      <w:numFmt w:val="lowerLetter"/>
+      <w:lvlText w:val="%5."/>
+      <w:lvlJc w:val="left"/>
+      <w:pPr>
+        <w:ind w:left="3600" w:hanging="360"/>
+      </w:pPr>
+    </w:lvl>
+    <w:lvl w:ilvl="5" w:tplc="0409001B" w:tentative="1">
+      <w:start w:val="1"/>
+      <w:numFmt w:val="lowerRoman"/>
+      <w:lvlText w:val="%6."/>
+      <w:lvlJc w:val="right"/>
+      <w:pPr>
+        <w:ind w:left="4320" w:hanging="180"/>
+      </w:pPr>
+    </w:lvl>
+    <w:lvl w:ilvl="6" w:tplc="0409000F" w:tentative="1">
+      <w:start w:val="1"/>
+      <w:numFmt w:val="decimal"/>
+      <w:lvlText w:val="%7."/>
+      <w:lvlJc w:val="left"/>
+      <w:pPr>
+        <w:ind w:left="5040" w:hanging="360"/>
+      </w:pPr>
+    </w:lvl>
+    <w:lvl w:ilvl="7" w:tplc="04090019" w:tentative="1">
+      <w:start w:val="1"/>
+      <w:numFmt w:val="lowerLetter"/>
+      <w:lvlText w:val="%8."/>
+      <w:lvlJc w:val="left"/>
+      <w:pPr>
+        <w:ind w:left="5760" w:hanging="360"/>
+      </w:pPr>
+    </w:lvl>
+    <w:lvl w:ilvl="8" w:tplc="0409001B" w:tentative="1">
+      <w:start w:val="1"/>
+      <w:numFmt w:val="lowerRoman"/>
+      <w:lvlText w:val="%9."/>
+      <w:lvlJc w:val="right"/>
+      <w:pPr>
+        <w:ind w:left="6480" w:hanging="180"/>
+      </w:pPr>
+    </w:lvl>
+  </w:abstractNum>
+  <w:abstractNum w:abstractNumId="3" w15:restartNumberingAfterBreak="0">
     <w:nsid w:val="51531118"/>
     <w:multiLevelType w:val="hybridMultilevel"/>
     <w:tmpl w:val="D5C4723E"/>
@@ -2675,7 +4535,7 @@
       </w:pPr>
     </w:lvl>
   </w:abstractNum>
-  <w:abstractNum w:abstractNumId="3" w15:restartNumberingAfterBreak="0">
+  <w:abstractNum w:abstractNumId="4" w15:restartNumberingAfterBreak="0">
     <w:nsid w:val="599D2E73"/>
     <w:multiLevelType w:val="hybridMultilevel"/>
     <w:tmpl w:val="35EC13C4"/>
@@ -2795,10 +4655,13 @@
     <w:abstractNumId w:val="0"/>
   </w:num>
   <w:num w:numId="3">
-    <w:abstractNumId w:val="2"/>
+    <w:abstractNumId w:val="3"/>
   </w:num>
   <w:num w:numId="4">
-    <w:abstractNumId w:val="3"/>
+    <w:abstractNumId w:val="4"/>
+  </w:num>
+  <w:num w:numId="5">
+    <w:abstractNumId w:val="2"/>
   </w:num>
 </w:numbering>
 </file>
@@ -3201,7 +5064,7 @@
   <w:style w:type="paragraph" w:default="1" w:styleId="Normal">
     <w:name w:val="Normal"/>
     <w:qFormat/>
-    <w:rsid w:val="000807DC"/>
+    <w:rsid w:val="00592ED7"/>
   </w:style>
   <w:style w:type="character" w:default="1" w:styleId="DefaultParagraphFont">
     <w:name w:val="Default Paragraph Font"/>

</xml_diff>

<commit_message>
fix insert into database
</commit_message>
<xml_diff>
--- a/ExpressJS.docx
+++ b/ExpressJS.docx
@@ -8190,13 +8190,7 @@
         </w:tabs>
       </w:pPr>
       <w:r>
-        <w:t>•</w:t>
-      </w:r>
-      <w:r>
-        <w:t xml:space="preserve"> </w:t>
-      </w:r>
-      <w:r>
-        <w:t xml:space="preserve">config: config file </w:t>
+        <w:t xml:space="preserve">• config: config file </w:t>
       </w:r>
     </w:p>
     <w:p>
@@ -8206,19 +8200,7 @@
         </w:tabs>
       </w:pPr>
       <w:r>
-        <w:t>•</w:t>
-      </w:r>
-      <w:r>
-        <w:t xml:space="preserve"> </w:t>
-      </w:r>
-      <w:r>
-        <w:t>models</w:t>
-      </w:r>
-      <w:r>
-        <w:t>: chứa các model</w:t>
-      </w:r>
-      <w:r>
-        <w:t xml:space="preserve"> </w:t>
+        <w:t xml:space="preserve">• models: chứa các model </w:t>
       </w:r>
     </w:p>
     <w:p>
@@ -8228,13 +8210,7 @@
         </w:tabs>
       </w:pPr>
       <w:r>
-        <w:t>•</w:t>
-      </w:r>
-      <w:r>
-        <w:t xml:space="preserve"> </w:t>
-      </w:r>
-      <w:r>
-        <w:t xml:space="preserve">migrations: Tạo bảng tương ứng với model </w:t>
+        <w:t xml:space="preserve">• migrations: Tạo bảng tương ứng với model </w:t>
       </w:r>
     </w:p>
     <w:p>
@@ -8244,16 +8220,7 @@
         </w:tabs>
       </w:pPr>
       <w:r>
-        <w:t>•seeders</w:t>
-      </w:r>
-      <w:r>
-        <w:t>:</w:t>
-      </w:r>
-      <w:r>
-        <w:t xml:space="preserve"> </w:t>
-      </w:r>
-      <w:r>
-        <w:t>Fake data cho bảng</w:t>
+        <w:t>•seeders: Fake data cho bảng</w:t>
       </w:r>
     </w:p>
     <w:p>
@@ -8431,7 +8398,695 @@
         <w:t>npx sequelize-cli seed:generate --name demo-user</w:t>
       </w:r>
     </w:p>
-    <w:p/>
+    <w:p>
+      <w:pPr>
+        <w:rPr>
+          <w:b/>
+          <w:bCs/>
+          <w:color w:val="0000FF"/>
+          <w:sz w:val="30"/>
+          <w:szCs w:val="30"/>
+        </w:rPr>
+      </w:pPr>
+    </w:p>
+    <w:p>
+      <w:pPr>
+        <w:rPr>
+          <w:b/>
+          <w:bCs/>
+          <w:color w:val="0000FF"/>
+          <w:sz w:val="30"/>
+          <w:szCs w:val="30"/>
+        </w:rPr>
+      </w:pPr>
+      <w:r>
+        <w:rPr>
+          <w:b/>
+          <w:bCs/>
+          <w:color w:val="0000FF"/>
+          <w:sz w:val="30"/>
+          <w:szCs w:val="30"/>
+        </w:rPr>
+        <w:t>INSERT sequelizeCLI</w:t>
+      </w:r>
+    </w:p>
+    <w:p>
+      <w:pPr>
+        <w:shd w:val="clear" w:color="auto" w:fill="1F1F1F"/>
+        <w:spacing w:after="0" w:line="285" w:lineRule="atLeast"/>
+        <w:rPr>
+          <w:rFonts w:ascii="Consolas" w:eastAsia="Times New Roman" w:hAnsi="Consolas" w:cs="Times New Roman"/>
+          <w:color w:val="CCCCCC"/>
+          <w:sz w:val="21"/>
+          <w:szCs w:val="21"/>
+        </w:rPr>
+      </w:pPr>
+      <w:r>
+        <w:rPr>
+          <w:rFonts w:ascii="Consolas" w:eastAsia="Times New Roman" w:hAnsi="Consolas" w:cs="Times New Roman"/>
+          <w:color w:val="C586C0"/>
+          <w:sz w:val="21"/>
+          <w:szCs w:val="21"/>
+        </w:rPr>
+        <w:t>import</w:t>
+      </w:r>
+      <w:r>
+        <w:rPr>
+          <w:rFonts w:ascii="Consolas" w:eastAsia="Times New Roman" w:hAnsi="Consolas" w:cs="Times New Roman"/>
+          <w:color w:val="CCCCCC"/>
+          <w:sz w:val="21"/>
+          <w:szCs w:val="21"/>
+        </w:rPr>
+        <w:t xml:space="preserve"> </w:t>
+      </w:r>
+      <w:r>
+        <w:rPr>
+          <w:rFonts w:ascii="Consolas" w:eastAsia="Times New Roman" w:hAnsi="Consolas" w:cs="Times New Roman"/>
+          <w:color w:val="9CDCFE"/>
+          <w:sz w:val="21"/>
+          <w:szCs w:val="21"/>
+        </w:rPr>
+        <w:t>db</w:t>
+      </w:r>
+      <w:r>
+        <w:rPr>
+          <w:rFonts w:ascii="Consolas" w:eastAsia="Times New Roman" w:hAnsi="Consolas" w:cs="Times New Roman"/>
+          <w:color w:val="CCCCCC"/>
+          <w:sz w:val="21"/>
+          <w:szCs w:val="21"/>
+        </w:rPr>
+        <w:t xml:space="preserve"> </w:t>
+      </w:r>
+      <w:r>
+        <w:rPr>
+          <w:rFonts w:ascii="Consolas" w:eastAsia="Times New Roman" w:hAnsi="Consolas" w:cs="Times New Roman"/>
+          <w:color w:val="C586C0"/>
+          <w:sz w:val="21"/>
+          <w:szCs w:val="21"/>
+        </w:rPr>
+        <w:t>from</w:t>
+      </w:r>
+      <w:r>
+        <w:rPr>
+          <w:rFonts w:ascii="Consolas" w:eastAsia="Times New Roman" w:hAnsi="Consolas" w:cs="Times New Roman"/>
+          <w:color w:val="CCCCCC"/>
+          <w:sz w:val="21"/>
+          <w:szCs w:val="21"/>
+        </w:rPr>
+        <w:t xml:space="preserve"> </w:t>
+      </w:r>
+      <w:r>
+        <w:rPr>
+          <w:rFonts w:ascii="Consolas" w:eastAsia="Times New Roman" w:hAnsi="Consolas" w:cs="Times New Roman"/>
+          <w:color w:val="CE9178"/>
+          <w:sz w:val="21"/>
+          <w:szCs w:val="21"/>
+        </w:rPr>
+        <w:t>'../models</w:t>
+      </w:r>
+      <w:r>
+        <w:rPr>
+          <w:rFonts w:ascii="Consolas" w:eastAsia="Times New Roman" w:hAnsi="Consolas" w:cs="Times New Roman"/>
+          <w:color w:val="CE9178"/>
+          <w:sz w:val="21"/>
+          <w:szCs w:val="21"/>
+        </w:rPr>
+        <w:t>/index</w:t>
+      </w:r>
+      <w:r>
+        <w:rPr>
+          <w:rFonts w:ascii="Consolas" w:eastAsia="Times New Roman" w:hAnsi="Consolas" w:cs="Times New Roman"/>
+          <w:color w:val="CE9178"/>
+          <w:sz w:val="21"/>
+          <w:szCs w:val="21"/>
+        </w:rPr>
+        <w:t>'</w:t>
+      </w:r>
+    </w:p>
+    <w:p>
+      <w:pPr>
+        <w:shd w:val="clear" w:color="auto" w:fill="1F1F1F"/>
+        <w:spacing w:after="0" w:line="285" w:lineRule="atLeast"/>
+        <w:rPr>
+          <w:rFonts w:ascii="Consolas" w:eastAsia="Times New Roman" w:hAnsi="Consolas" w:cs="Times New Roman"/>
+          <w:color w:val="CCCCCC"/>
+          <w:sz w:val="21"/>
+          <w:szCs w:val="21"/>
+        </w:rPr>
+      </w:pPr>
+    </w:p>
+    <w:p>
+      <w:pPr>
+        <w:shd w:val="clear" w:color="auto" w:fill="1F1F1F"/>
+        <w:spacing w:after="0" w:line="285" w:lineRule="atLeast"/>
+        <w:rPr>
+          <w:rFonts w:ascii="Consolas" w:eastAsia="Times New Roman" w:hAnsi="Consolas" w:cs="Times New Roman"/>
+          <w:color w:val="CCCCCC"/>
+          <w:sz w:val="21"/>
+          <w:szCs w:val="21"/>
+        </w:rPr>
+      </w:pPr>
+      <w:r>
+        <w:rPr>
+          <w:rFonts w:ascii="Consolas" w:eastAsia="Times New Roman" w:hAnsi="Consolas" w:cs="Times New Roman"/>
+          <w:color w:val="569CD6"/>
+          <w:sz w:val="21"/>
+          <w:szCs w:val="21"/>
+        </w:rPr>
+        <w:t>const</w:t>
+      </w:r>
+      <w:r>
+        <w:rPr>
+          <w:rFonts w:ascii="Consolas" w:eastAsia="Times New Roman" w:hAnsi="Consolas" w:cs="Times New Roman"/>
+          <w:color w:val="CCCCCC"/>
+          <w:sz w:val="21"/>
+          <w:szCs w:val="21"/>
+        </w:rPr>
+        <w:t xml:space="preserve"> </w:t>
+      </w:r>
+      <w:r>
+        <w:rPr>
+          <w:rFonts w:ascii="Consolas" w:eastAsia="Times New Roman" w:hAnsi="Consolas" w:cs="Times New Roman"/>
+          <w:color w:val="DCDCAA"/>
+          <w:sz w:val="21"/>
+          <w:szCs w:val="21"/>
+        </w:rPr>
+        <w:t>addUser</w:t>
+      </w:r>
+      <w:r>
+        <w:rPr>
+          <w:rFonts w:ascii="Consolas" w:eastAsia="Times New Roman" w:hAnsi="Consolas" w:cs="Times New Roman"/>
+          <w:color w:val="CCCCCC"/>
+          <w:sz w:val="21"/>
+          <w:szCs w:val="21"/>
+        </w:rPr>
+        <w:t xml:space="preserve"> </w:t>
+      </w:r>
+      <w:r>
+        <w:rPr>
+          <w:rFonts w:ascii="Consolas" w:eastAsia="Times New Roman" w:hAnsi="Consolas" w:cs="Times New Roman"/>
+          <w:color w:val="D4D4D4"/>
+          <w:sz w:val="21"/>
+          <w:szCs w:val="21"/>
+        </w:rPr>
+        <w:t>=</w:t>
+      </w:r>
+      <w:r>
+        <w:rPr>
+          <w:rFonts w:ascii="Consolas" w:eastAsia="Times New Roman" w:hAnsi="Consolas" w:cs="Times New Roman"/>
+          <w:color w:val="CCCCCC"/>
+          <w:sz w:val="21"/>
+          <w:szCs w:val="21"/>
+        </w:rPr>
+        <w:t xml:space="preserve"> </w:t>
+      </w:r>
+      <w:r>
+        <w:rPr>
+          <w:rFonts w:ascii="Consolas" w:eastAsia="Times New Roman" w:hAnsi="Consolas" w:cs="Times New Roman"/>
+          <w:color w:val="569CD6"/>
+          <w:sz w:val="21"/>
+          <w:szCs w:val="21"/>
+        </w:rPr>
+        <w:t>async</w:t>
+      </w:r>
+      <w:r>
+        <w:rPr>
+          <w:rFonts w:ascii="Consolas" w:eastAsia="Times New Roman" w:hAnsi="Consolas" w:cs="Times New Roman"/>
+          <w:color w:val="CCCCCC"/>
+          <w:sz w:val="21"/>
+          <w:szCs w:val="21"/>
+        </w:rPr>
+        <w:t xml:space="preserve"> (</w:t>
+      </w:r>
+      <w:r>
+        <w:rPr>
+          <w:rFonts w:ascii="Consolas" w:eastAsia="Times New Roman" w:hAnsi="Consolas" w:cs="Times New Roman"/>
+          <w:color w:val="9CDCFE"/>
+          <w:sz w:val="21"/>
+          <w:szCs w:val="21"/>
+        </w:rPr>
+        <w:t>userName</w:t>
+      </w:r>
+      <w:r>
+        <w:rPr>
+          <w:rFonts w:ascii="Consolas" w:eastAsia="Times New Roman" w:hAnsi="Consolas" w:cs="Times New Roman"/>
+          <w:color w:val="CCCCCC"/>
+          <w:sz w:val="21"/>
+          <w:szCs w:val="21"/>
+        </w:rPr>
+        <w:t xml:space="preserve">) </w:t>
+      </w:r>
+      <w:r>
+        <w:rPr>
+          <w:rFonts w:ascii="Consolas" w:eastAsia="Times New Roman" w:hAnsi="Consolas" w:cs="Times New Roman"/>
+          <w:color w:val="569CD6"/>
+          <w:sz w:val="21"/>
+          <w:szCs w:val="21"/>
+        </w:rPr>
+        <w:t>=&gt;</w:t>
+      </w:r>
+      <w:r>
+        <w:rPr>
+          <w:rFonts w:ascii="Consolas" w:eastAsia="Times New Roman" w:hAnsi="Consolas" w:cs="Times New Roman"/>
+          <w:color w:val="CCCCCC"/>
+          <w:sz w:val="21"/>
+          <w:szCs w:val="21"/>
+        </w:rPr>
+        <w:t xml:space="preserve"> {</w:t>
+      </w:r>
+    </w:p>
+    <w:p>
+      <w:pPr>
+        <w:shd w:val="clear" w:color="auto" w:fill="1F1F1F"/>
+        <w:spacing w:after="0" w:line="285" w:lineRule="atLeast"/>
+        <w:rPr>
+          <w:rFonts w:ascii="Consolas" w:eastAsia="Times New Roman" w:hAnsi="Consolas" w:cs="Times New Roman"/>
+          <w:color w:val="CCCCCC"/>
+          <w:sz w:val="21"/>
+          <w:szCs w:val="21"/>
+        </w:rPr>
+      </w:pPr>
+      <w:r>
+        <w:rPr>
+          <w:rFonts w:ascii="Consolas" w:eastAsia="Times New Roman" w:hAnsi="Consolas" w:cs="Times New Roman"/>
+          <w:color w:val="CCCCCC"/>
+          <w:sz w:val="21"/>
+          <w:szCs w:val="21"/>
+        </w:rPr>
+        <w:t xml:space="preserve">    </w:t>
+      </w:r>
+      <w:r>
+        <w:rPr>
+          <w:rFonts w:ascii="Consolas" w:eastAsia="Times New Roman" w:hAnsi="Consolas" w:cs="Times New Roman"/>
+          <w:color w:val="C586C0"/>
+          <w:sz w:val="21"/>
+          <w:szCs w:val="21"/>
+        </w:rPr>
+        <w:t>try</w:t>
+      </w:r>
+      <w:r>
+        <w:rPr>
+          <w:rFonts w:ascii="Consolas" w:eastAsia="Times New Roman" w:hAnsi="Consolas" w:cs="Times New Roman"/>
+          <w:color w:val="CCCCCC"/>
+          <w:sz w:val="21"/>
+          <w:szCs w:val="21"/>
+        </w:rPr>
+        <w:t xml:space="preserve"> {</w:t>
+      </w:r>
+    </w:p>
+    <w:p>
+      <w:pPr>
+        <w:shd w:val="clear" w:color="auto" w:fill="1F1F1F"/>
+        <w:spacing w:after="0" w:line="285" w:lineRule="atLeast"/>
+        <w:rPr>
+          <w:rFonts w:ascii="Consolas" w:eastAsia="Times New Roman" w:hAnsi="Consolas" w:cs="Times New Roman"/>
+          <w:color w:val="CCCCCC"/>
+          <w:sz w:val="21"/>
+          <w:szCs w:val="21"/>
+        </w:rPr>
+      </w:pPr>
+      <w:r>
+        <w:rPr>
+          <w:rFonts w:ascii="Consolas" w:eastAsia="Times New Roman" w:hAnsi="Consolas" w:cs="Times New Roman"/>
+          <w:color w:val="CCCCCC"/>
+          <w:sz w:val="21"/>
+          <w:szCs w:val="21"/>
+        </w:rPr>
+        <w:t xml:space="preserve">        </w:t>
+      </w:r>
+      <w:r>
+        <w:rPr>
+          <w:rFonts w:ascii="Consolas" w:eastAsia="Times New Roman" w:hAnsi="Consolas" w:cs="Times New Roman"/>
+          <w:color w:val="C586C0"/>
+          <w:sz w:val="21"/>
+          <w:szCs w:val="21"/>
+        </w:rPr>
+        <w:t>await</w:t>
+      </w:r>
+      <w:r>
+        <w:rPr>
+          <w:rFonts w:ascii="Consolas" w:eastAsia="Times New Roman" w:hAnsi="Consolas" w:cs="Times New Roman"/>
+          <w:color w:val="CCCCCC"/>
+          <w:sz w:val="21"/>
+          <w:szCs w:val="21"/>
+        </w:rPr>
+        <w:t xml:space="preserve"> </w:t>
+      </w:r>
+      <w:r>
+        <w:rPr>
+          <w:rFonts w:ascii="Consolas" w:eastAsia="Times New Roman" w:hAnsi="Consolas" w:cs="Times New Roman"/>
+          <w:color w:val="4FC1FF"/>
+          <w:sz w:val="21"/>
+          <w:szCs w:val="21"/>
+        </w:rPr>
+        <w:t>db</w:t>
+      </w:r>
+      <w:r>
+        <w:rPr>
+          <w:rFonts w:ascii="Consolas" w:eastAsia="Times New Roman" w:hAnsi="Consolas" w:cs="Times New Roman"/>
+          <w:color w:val="CCCCCC"/>
+          <w:sz w:val="21"/>
+          <w:szCs w:val="21"/>
+        </w:rPr>
+        <w:t>.</w:t>
+      </w:r>
+      <w:r>
+        <w:rPr>
+          <w:rFonts w:ascii="Consolas" w:eastAsia="Times New Roman" w:hAnsi="Consolas" w:cs="Times New Roman"/>
+          <w:color w:val="9CDCFE"/>
+          <w:sz w:val="21"/>
+          <w:szCs w:val="21"/>
+        </w:rPr>
+        <w:t>User</w:t>
+      </w:r>
+      <w:r>
+        <w:rPr>
+          <w:rFonts w:ascii="Consolas" w:eastAsia="Times New Roman" w:hAnsi="Consolas" w:cs="Times New Roman"/>
+          <w:color w:val="CCCCCC"/>
+          <w:sz w:val="21"/>
+          <w:szCs w:val="21"/>
+        </w:rPr>
+        <w:t>.</w:t>
+      </w:r>
+      <w:r>
+        <w:rPr>
+          <w:rFonts w:ascii="Consolas" w:eastAsia="Times New Roman" w:hAnsi="Consolas" w:cs="Times New Roman"/>
+          <w:color w:val="DCDCAA"/>
+          <w:sz w:val="21"/>
+          <w:szCs w:val="21"/>
+        </w:rPr>
+        <w:t>create</w:t>
+      </w:r>
+      <w:r>
+        <w:rPr>
+          <w:rFonts w:ascii="Consolas" w:eastAsia="Times New Roman" w:hAnsi="Consolas" w:cs="Times New Roman"/>
+          <w:color w:val="CCCCCC"/>
+          <w:sz w:val="21"/>
+          <w:szCs w:val="21"/>
+        </w:rPr>
+        <w:t>({</w:t>
+      </w:r>
+    </w:p>
+    <w:p>
+      <w:pPr>
+        <w:shd w:val="clear" w:color="auto" w:fill="1F1F1F"/>
+        <w:spacing w:after="0" w:line="285" w:lineRule="atLeast"/>
+        <w:rPr>
+          <w:rFonts w:ascii="Consolas" w:eastAsia="Times New Roman" w:hAnsi="Consolas" w:cs="Times New Roman"/>
+          <w:color w:val="CCCCCC"/>
+          <w:sz w:val="21"/>
+          <w:szCs w:val="21"/>
+        </w:rPr>
+      </w:pPr>
+      <w:r>
+        <w:rPr>
+          <w:rFonts w:ascii="Consolas" w:eastAsia="Times New Roman" w:hAnsi="Consolas" w:cs="Times New Roman"/>
+          <w:color w:val="CCCCCC"/>
+          <w:sz w:val="21"/>
+          <w:szCs w:val="21"/>
+        </w:rPr>
+        <w:t xml:space="preserve">            </w:t>
+      </w:r>
+      <w:r>
+        <w:rPr>
+          <w:rFonts w:ascii="Consolas" w:eastAsia="Times New Roman" w:hAnsi="Consolas" w:cs="Times New Roman"/>
+          <w:color w:val="9CDCFE"/>
+          <w:sz w:val="21"/>
+          <w:szCs w:val="21"/>
+        </w:rPr>
+        <w:t>userName:</w:t>
+      </w:r>
+      <w:r>
+        <w:rPr>
+          <w:rFonts w:ascii="Consolas" w:eastAsia="Times New Roman" w:hAnsi="Consolas" w:cs="Times New Roman"/>
+          <w:color w:val="CCCCCC"/>
+          <w:sz w:val="21"/>
+          <w:szCs w:val="21"/>
+        </w:rPr>
+        <w:t xml:space="preserve"> </w:t>
+      </w:r>
+      <w:r>
+        <w:rPr>
+          <w:rFonts w:ascii="Consolas" w:eastAsia="Times New Roman" w:hAnsi="Consolas" w:cs="Times New Roman"/>
+          <w:color w:val="CE9178"/>
+          <w:sz w:val="21"/>
+          <w:szCs w:val="21"/>
+        </w:rPr>
+        <w:t>'asdjahd'</w:t>
+      </w:r>
+      <w:r>
+        <w:rPr>
+          <w:rFonts w:ascii="Consolas" w:eastAsia="Times New Roman" w:hAnsi="Consolas" w:cs="Times New Roman"/>
+          <w:color w:val="CCCCCC"/>
+          <w:sz w:val="21"/>
+          <w:szCs w:val="21"/>
+        </w:rPr>
+        <w:t>,</w:t>
+      </w:r>
+    </w:p>
+    <w:p>
+      <w:pPr>
+        <w:shd w:val="clear" w:color="auto" w:fill="1F1F1F"/>
+        <w:spacing w:after="0" w:line="285" w:lineRule="atLeast"/>
+        <w:rPr>
+          <w:rFonts w:ascii="Consolas" w:eastAsia="Times New Roman" w:hAnsi="Consolas" w:cs="Times New Roman"/>
+          <w:color w:val="CCCCCC"/>
+          <w:sz w:val="21"/>
+          <w:szCs w:val="21"/>
+        </w:rPr>
+      </w:pPr>
+      <w:r>
+        <w:rPr>
+          <w:rFonts w:ascii="Consolas" w:eastAsia="Times New Roman" w:hAnsi="Consolas" w:cs="Times New Roman"/>
+          <w:color w:val="CCCCCC"/>
+          <w:sz w:val="21"/>
+          <w:szCs w:val="21"/>
+        </w:rPr>
+        <w:t xml:space="preserve">            </w:t>
+      </w:r>
+      <w:r>
+        <w:rPr>
+          <w:rFonts w:ascii="Consolas" w:eastAsia="Times New Roman" w:hAnsi="Consolas" w:cs="Times New Roman"/>
+          <w:color w:val="9CDCFE"/>
+          <w:sz w:val="21"/>
+          <w:szCs w:val="21"/>
+        </w:rPr>
+        <w:t>age:</w:t>
+      </w:r>
+      <w:r>
+        <w:rPr>
+          <w:rFonts w:ascii="Consolas" w:eastAsia="Times New Roman" w:hAnsi="Consolas" w:cs="Times New Roman"/>
+          <w:color w:val="CCCCCC"/>
+          <w:sz w:val="21"/>
+          <w:szCs w:val="21"/>
+        </w:rPr>
+        <w:t xml:space="preserve"> </w:t>
+      </w:r>
+      <w:r>
+        <w:rPr>
+          <w:rFonts w:ascii="Consolas" w:eastAsia="Times New Roman" w:hAnsi="Consolas" w:cs="Times New Roman"/>
+          <w:color w:val="B5CEA8"/>
+          <w:sz w:val="21"/>
+          <w:szCs w:val="21"/>
+        </w:rPr>
+        <w:t>19</w:t>
+      </w:r>
+    </w:p>
+    <w:p>
+      <w:pPr>
+        <w:shd w:val="clear" w:color="auto" w:fill="1F1F1F"/>
+        <w:spacing w:after="0" w:line="285" w:lineRule="atLeast"/>
+        <w:rPr>
+          <w:rFonts w:ascii="Consolas" w:eastAsia="Times New Roman" w:hAnsi="Consolas" w:cs="Times New Roman"/>
+          <w:color w:val="CCCCCC"/>
+          <w:sz w:val="21"/>
+          <w:szCs w:val="21"/>
+        </w:rPr>
+      </w:pPr>
+      <w:r>
+        <w:rPr>
+          <w:rFonts w:ascii="Consolas" w:eastAsia="Times New Roman" w:hAnsi="Consolas" w:cs="Times New Roman"/>
+          <w:color w:val="CCCCCC"/>
+          <w:sz w:val="21"/>
+          <w:szCs w:val="21"/>
+        </w:rPr>
+        <w:t>        })</w:t>
+      </w:r>
+    </w:p>
+    <w:p>
+      <w:pPr>
+        <w:shd w:val="clear" w:color="auto" w:fill="1F1F1F"/>
+        <w:spacing w:after="0" w:line="285" w:lineRule="atLeast"/>
+        <w:rPr>
+          <w:rFonts w:ascii="Consolas" w:eastAsia="Times New Roman" w:hAnsi="Consolas" w:cs="Times New Roman"/>
+          <w:color w:val="CCCCCC"/>
+          <w:sz w:val="21"/>
+          <w:szCs w:val="21"/>
+        </w:rPr>
+      </w:pPr>
+      <w:r>
+        <w:rPr>
+          <w:rFonts w:ascii="Consolas" w:eastAsia="Times New Roman" w:hAnsi="Consolas" w:cs="Times New Roman"/>
+          <w:color w:val="CCCCCC"/>
+          <w:sz w:val="21"/>
+          <w:szCs w:val="21"/>
+        </w:rPr>
+        <w:t xml:space="preserve">    } </w:t>
+      </w:r>
+      <w:r>
+        <w:rPr>
+          <w:rFonts w:ascii="Consolas" w:eastAsia="Times New Roman" w:hAnsi="Consolas" w:cs="Times New Roman"/>
+          <w:color w:val="C586C0"/>
+          <w:sz w:val="21"/>
+          <w:szCs w:val="21"/>
+        </w:rPr>
+        <w:t>catch</w:t>
+      </w:r>
+      <w:r>
+        <w:rPr>
+          <w:rFonts w:ascii="Consolas" w:eastAsia="Times New Roman" w:hAnsi="Consolas" w:cs="Times New Roman"/>
+          <w:color w:val="CCCCCC"/>
+          <w:sz w:val="21"/>
+          <w:szCs w:val="21"/>
+        </w:rPr>
+        <w:t xml:space="preserve"> (</w:t>
+      </w:r>
+      <w:r>
+        <w:rPr>
+          <w:rFonts w:ascii="Consolas" w:eastAsia="Times New Roman" w:hAnsi="Consolas" w:cs="Times New Roman"/>
+          <w:color w:val="9CDCFE"/>
+          <w:sz w:val="21"/>
+          <w:szCs w:val="21"/>
+        </w:rPr>
+        <w:t>error</w:t>
+      </w:r>
+      <w:r>
+        <w:rPr>
+          <w:rFonts w:ascii="Consolas" w:eastAsia="Times New Roman" w:hAnsi="Consolas" w:cs="Times New Roman"/>
+          <w:color w:val="CCCCCC"/>
+          <w:sz w:val="21"/>
+          <w:szCs w:val="21"/>
+        </w:rPr>
+        <w:t>) {</w:t>
+      </w:r>
+    </w:p>
+    <w:p>
+      <w:pPr>
+        <w:shd w:val="clear" w:color="auto" w:fill="1F1F1F"/>
+        <w:spacing w:after="0" w:line="285" w:lineRule="atLeast"/>
+        <w:rPr>
+          <w:rFonts w:ascii="Consolas" w:eastAsia="Times New Roman" w:hAnsi="Consolas" w:cs="Times New Roman"/>
+          <w:color w:val="CCCCCC"/>
+          <w:sz w:val="21"/>
+          <w:szCs w:val="21"/>
+        </w:rPr>
+      </w:pPr>
+      <w:r>
+        <w:rPr>
+          <w:rFonts w:ascii="Consolas" w:eastAsia="Times New Roman" w:hAnsi="Consolas" w:cs="Times New Roman"/>
+          <w:color w:val="CCCCCC"/>
+          <w:sz w:val="21"/>
+          <w:szCs w:val="21"/>
+        </w:rPr>
+        <w:t xml:space="preserve">        </w:t>
+      </w:r>
+      <w:r>
+        <w:rPr>
+          <w:rFonts w:ascii="Consolas" w:eastAsia="Times New Roman" w:hAnsi="Consolas" w:cs="Times New Roman"/>
+          <w:color w:val="9CDCFE"/>
+          <w:sz w:val="21"/>
+          <w:szCs w:val="21"/>
+        </w:rPr>
+        <w:t>console</w:t>
+      </w:r>
+      <w:r>
+        <w:rPr>
+          <w:rFonts w:ascii="Consolas" w:eastAsia="Times New Roman" w:hAnsi="Consolas" w:cs="Times New Roman"/>
+          <w:color w:val="CCCCCC"/>
+          <w:sz w:val="21"/>
+          <w:szCs w:val="21"/>
+        </w:rPr>
+        <w:t>.</w:t>
+      </w:r>
+      <w:r>
+        <w:rPr>
+          <w:rFonts w:ascii="Consolas" w:eastAsia="Times New Roman" w:hAnsi="Consolas" w:cs="Times New Roman"/>
+          <w:color w:val="DCDCAA"/>
+          <w:sz w:val="21"/>
+          <w:szCs w:val="21"/>
+        </w:rPr>
+        <w:t>log</w:t>
+      </w:r>
+      <w:r>
+        <w:rPr>
+          <w:rFonts w:ascii="Consolas" w:eastAsia="Times New Roman" w:hAnsi="Consolas" w:cs="Times New Roman"/>
+          <w:color w:val="CCCCCC"/>
+          <w:sz w:val="21"/>
+          <w:szCs w:val="21"/>
+        </w:rPr>
+        <w:t>(</w:t>
+      </w:r>
+      <w:r>
+        <w:rPr>
+          <w:rFonts w:ascii="Consolas" w:eastAsia="Times New Roman" w:hAnsi="Consolas" w:cs="Times New Roman"/>
+          <w:color w:val="9CDCFE"/>
+          <w:sz w:val="21"/>
+          <w:szCs w:val="21"/>
+        </w:rPr>
+        <w:t>error</w:t>
+      </w:r>
+      <w:r>
+        <w:rPr>
+          <w:rFonts w:ascii="Consolas" w:eastAsia="Times New Roman" w:hAnsi="Consolas" w:cs="Times New Roman"/>
+          <w:color w:val="CCCCCC"/>
+          <w:sz w:val="21"/>
+          <w:szCs w:val="21"/>
+        </w:rPr>
+        <w:t>)</w:t>
+      </w:r>
+    </w:p>
+    <w:p>
+      <w:pPr>
+        <w:shd w:val="clear" w:color="auto" w:fill="1F1F1F"/>
+        <w:spacing w:after="0" w:line="285" w:lineRule="atLeast"/>
+        <w:rPr>
+          <w:rFonts w:ascii="Consolas" w:eastAsia="Times New Roman" w:hAnsi="Consolas" w:cs="Times New Roman"/>
+          <w:color w:val="CCCCCC"/>
+          <w:sz w:val="21"/>
+          <w:szCs w:val="21"/>
+        </w:rPr>
+      </w:pPr>
+      <w:r>
+        <w:rPr>
+          <w:rFonts w:ascii="Consolas" w:eastAsia="Times New Roman" w:hAnsi="Consolas" w:cs="Times New Roman"/>
+          <w:color w:val="CCCCCC"/>
+          <w:sz w:val="21"/>
+          <w:szCs w:val="21"/>
+        </w:rPr>
+        <w:t>    }</w:t>
+      </w:r>
+    </w:p>
+    <w:p>
+      <w:pPr>
+        <w:shd w:val="clear" w:color="auto" w:fill="1F1F1F"/>
+        <w:spacing w:after="0" w:line="285" w:lineRule="atLeast"/>
+        <w:rPr>
+          <w:rFonts w:ascii="Consolas" w:eastAsia="Times New Roman" w:hAnsi="Consolas" w:cs="Times New Roman"/>
+          <w:color w:val="CCCCCC"/>
+          <w:sz w:val="21"/>
+          <w:szCs w:val="21"/>
+        </w:rPr>
+      </w:pPr>
+      <w:r>
+        <w:rPr>
+          <w:rFonts w:ascii="Consolas" w:eastAsia="Times New Roman" w:hAnsi="Consolas" w:cs="Times New Roman"/>
+          <w:color w:val="CCCCCC"/>
+          <w:sz w:val="21"/>
+          <w:szCs w:val="21"/>
+        </w:rPr>
+        <w:t>}</w:t>
+      </w:r>
+    </w:p>
     <w:p/>
     <w:p/>
     <w:p/>

</xml_diff>

<commit_message>
Use relation with sequelize
</commit_message>
<xml_diff>
--- a/ExpressJS.docx
+++ b/ExpressJS.docx
@@ -5977,7 +5977,27 @@
     </w:p>
     <w:p>
       <w:r>
-        <w:t>Test connect tới</w:t>
+        <w:rPr>
+          <w:b/>
+          <w:bCs/>
+          <w:color w:val="0000FF"/>
+          <w:sz w:val="24"/>
+          <w:szCs w:val="24"/>
+        </w:rPr>
+        <w:t>C</w:t>
+      </w:r>
+      <w:r>
+        <w:rPr>
+          <w:b/>
+          <w:bCs/>
+          <w:color w:val="0000FF"/>
+          <w:sz w:val="24"/>
+          <w:szCs w:val="24"/>
+        </w:rPr>
+        <w:t>onnect</w:t>
+      </w:r>
+      <w:r>
+        <w:t xml:space="preserve"> tới</w:t>
       </w:r>
       <w:r>
         <w:rPr>
@@ -9088,6 +9108,388 @@
       </w:r>
     </w:p>
     <w:p/>
+    <w:p>
+      <w:pPr>
+        <w:rPr>
+          <w:b/>
+          <w:bCs/>
+          <w:sz w:val="30"/>
+          <w:szCs w:val="30"/>
+        </w:rPr>
+      </w:pPr>
+      <w:r>
+        <w:rPr>
+          <w:b/>
+          <w:bCs/>
+          <w:color w:val="0000FF"/>
+          <w:sz w:val="30"/>
+          <w:szCs w:val="30"/>
+        </w:rPr>
+        <w:t>Get one:</w:t>
+      </w:r>
+      <w:r>
+        <w:rPr>
+          <w:b/>
+          <w:bCs/>
+          <w:sz w:val="30"/>
+          <w:szCs w:val="30"/>
+        </w:rPr>
+        <w:t xml:space="preserve"> </w:t>
+      </w:r>
+      <w:r>
+        <w:rPr>
+          <w:rFonts w:ascii="Consolas" w:eastAsia="Times New Roman" w:hAnsi="Consolas" w:cs="Times New Roman"/>
+          <w:b/>
+          <w:bCs/>
+          <w:color w:val="0000FF"/>
+          <w:sz w:val="30"/>
+          <w:szCs w:val="30"/>
+        </w:rPr>
+        <w:t>get({ plain: true })</w:t>
+      </w:r>
+    </w:p>
+    <w:p>
+      <w:pPr>
+        <w:shd w:val="clear" w:color="auto" w:fill="1F1F1F"/>
+        <w:spacing w:after="0" w:line="285" w:lineRule="atLeast"/>
+        <w:rPr>
+          <w:rFonts w:ascii="Consolas" w:eastAsia="Times New Roman" w:hAnsi="Consolas" w:cs="Times New Roman"/>
+          <w:color w:val="CCCCCC"/>
+          <w:sz w:val="21"/>
+          <w:szCs w:val="21"/>
+        </w:rPr>
+      </w:pPr>
+      <w:r>
+        <w:rPr>
+          <w:rFonts w:ascii="Consolas" w:eastAsia="Times New Roman" w:hAnsi="Consolas" w:cs="Times New Roman"/>
+          <w:color w:val="CCCCCC"/>
+          <w:sz w:val="21"/>
+          <w:szCs w:val="21"/>
+        </w:rPr>
+        <w:t xml:space="preserve">    </w:t>
+      </w:r>
+      <w:r>
+        <w:rPr>
+          <w:rFonts w:ascii="Consolas" w:eastAsia="Times New Roman" w:hAnsi="Consolas" w:cs="Times New Roman"/>
+          <w:color w:val="569CD6"/>
+          <w:sz w:val="21"/>
+          <w:szCs w:val="21"/>
+        </w:rPr>
+        <w:t>const</w:t>
+      </w:r>
+      <w:r>
+        <w:rPr>
+          <w:rFonts w:ascii="Consolas" w:eastAsia="Times New Roman" w:hAnsi="Consolas" w:cs="Times New Roman"/>
+          <w:color w:val="CCCCCC"/>
+          <w:sz w:val="21"/>
+          <w:szCs w:val="21"/>
+        </w:rPr>
+        <w:t xml:space="preserve"> </w:t>
+      </w:r>
+      <w:r>
+        <w:rPr>
+          <w:rFonts w:ascii="Consolas" w:eastAsia="Times New Roman" w:hAnsi="Consolas" w:cs="Times New Roman"/>
+          <w:color w:val="4FC1FF"/>
+          <w:sz w:val="21"/>
+          <w:szCs w:val="21"/>
+        </w:rPr>
+        <w:t>data</w:t>
+      </w:r>
+      <w:r>
+        <w:rPr>
+          <w:rFonts w:ascii="Consolas" w:eastAsia="Times New Roman" w:hAnsi="Consolas" w:cs="Times New Roman"/>
+          <w:color w:val="CCCCCC"/>
+          <w:sz w:val="21"/>
+          <w:szCs w:val="21"/>
+        </w:rPr>
+        <w:t xml:space="preserve"> </w:t>
+      </w:r>
+      <w:r>
+        <w:rPr>
+          <w:rFonts w:ascii="Consolas" w:eastAsia="Times New Roman" w:hAnsi="Consolas" w:cs="Times New Roman"/>
+          <w:color w:val="D4D4D4"/>
+          <w:sz w:val="21"/>
+          <w:szCs w:val="21"/>
+        </w:rPr>
+        <w:t>=</w:t>
+      </w:r>
+      <w:r>
+        <w:rPr>
+          <w:rFonts w:ascii="Consolas" w:eastAsia="Times New Roman" w:hAnsi="Consolas" w:cs="Times New Roman"/>
+          <w:color w:val="CCCCCC"/>
+          <w:sz w:val="21"/>
+          <w:szCs w:val="21"/>
+        </w:rPr>
+        <w:t xml:space="preserve"> </w:t>
+      </w:r>
+      <w:r>
+        <w:rPr>
+          <w:rFonts w:ascii="Consolas" w:eastAsia="Times New Roman" w:hAnsi="Consolas" w:cs="Times New Roman"/>
+          <w:color w:val="C586C0"/>
+          <w:sz w:val="21"/>
+          <w:szCs w:val="21"/>
+        </w:rPr>
+        <w:t>await</w:t>
+      </w:r>
+      <w:r>
+        <w:rPr>
+          <w:rFonts w:ascii="Consolas" w:eastAsia="Times New Roman" w:hAnsi="Consolas" w:cs="Times New Roman"/>
+          <w:color w:val="CCCCCC"/>
+          <w:sz w:val="21"/>
+          <w:szCs w:val="21"/>
+        </w:rPr>
+        <w:t xml:space="preserve"> </w:t>
+      </w:r>
+      <w:r>
+        <w:rPr>
+          <w:rFonts w:ascii="Consolas" w:eastAsia="Times New Roman" w:hAnsi="Consolas" w:cs="Times New Roman"/>
+          <w:color w:val="4FC1FF"/>
+          <w:sz w:val="21"/>
+          <w:szCs w:val="21"/>
+        </w:rPr>
+        <w:t>db</w:t>
+      </w:r>
+      <w:r>
+        <w:rPr>
+          <w:rFonts w:ascii="Consolas" w:eastAsia="Times New Roman" w:hAnsi="Consolas" w:cs="Times New Roman"/>
+          <w:color w:val="CCCCCC"/>
+          <w:sz w:val="21"/>
+          <w:szCs w:val="21"/>
+        </w:rPr>
+        <w:t>.</w:t>
+      </w:r>
+      <w:r>
+        <w:rPr>
+          <w:rFonts w:ascii="Consolas" w:eastAsia="Times New Roman" w:hAnsi="Consolas" w:cs="Times New Roman"/>
+          <w:color w:val="9CDCFE"/>
+          <w:sz w:val="21"/>
+          <w:szCs w:val="21"/>
+        </w:rPr>
+        <w:t>User</w:t>
+      </w:r>
+      <w:r>
+        <w:rPr>
+          <w:rFonts w:ascii="Consolas" w:eastAsia="Times New Roman" w:hAnsi="Consolas" w:cs="Times New Roman"/>
+          <w:color w:val="CCCCCC"/>
+          <w:sz w:val="21"/>
+          <w:szCs w:val="21"/>
+        </w:rPr>
+        <w:t>.</w:t>
+      </w:r>
+      <w:r>
+        <w:rPr>
+          <w:rFonts w:ascii="Consolas" w:eastAsia="Times New Roman" w:hAnsi="Consolas" w:cs="Times New Roman"/>
+          <w:color w:val="DCDCAA"/>
+          <w:sz w:val="21"/>
+          <w:szCs w:val="21"/>
+        </w:rPr>
+        <w:t>findOne</w:t>
+      </w:r>
+      <w:r>
+        <w:rPr>
+          <w:rFonts w:ascii="Consolas" w:eastAsia="Times New Roman" w:hAnsi="Consolas" w:cs="Times New Roman"/>
+          <w:color w:val="CCCCCC"/>
+          <w:sz w:val="21"/>
+          <w:szCs w:val="21"/>
+        </w:rPr>
+        <w:t xml:space="preserve">({ </w:t>
+      </w:r>
+      <w:r>
+        <w:rPr>
+          <w:rFonts w:ascii="Consolas" w:eastAsia="Times New Roman" w:hAnsi="Consolas" w:cs="Times New Roman"/>
+          <w:color w:val="9CDCFE"/>
+          <w:sz w:val="21"/>
+          <w:szCs w:val="21"/>
+        </w:rPr>
+        <w:t>where:</w:t>
+      </w:r>
+      <w:r>
+        <w:rPr>
+          <w:rFonts w:ascii="Consolas" w:eastAsia="Times New Roman" w:hAnsi="Consolas" w:cs="Times New Roman"/>
+          <w:color w:val="CCCCCC"/>
+          <w:sz w:val="21"/>
+          <w:szCs w:val="21"/>
+        </w:rPr>
+        <w:t xml:space="preserve"> { </w:t>
+      </w:r>
+      <w:r>
+        <w:rPr>
+          <w:rFonts w:ascii="Consolas" w:eastAsia="Times New Roman" w:hAnsi="Consolas" w:cs="Times New Roman"/>
+          <w:color w:val="9CDCFE"/>
+          <w:sz w:val="21"/>
+          <w:szCs w:val="21"/>
+        </w:rPr>
+        <w:t>id:</w:t>
+      </w:r>
+      <w:r>
+        <w:rPr>
+          <w:rFonts w:ascii="Consolas" w:eastAsia="Times New Roman" w:hAnsi="Consolas" w:cs="Times New Roman"/>
+          <w:color w:val="CCCCCC"/>
+          <w:sz w:val="21"/>
+          <w:szCs w:val="21"/>
+        </w:rPr>
+        <w:t xml:space="preserve"> </w:t>
+      </w:r>
+      <w:r>
+        <w:rPr>
+          <w:rFonts w:ascii="Consolas" w:eastAsia="Times New Roman" w:hAnsi="Consolas" w:cs="Times New Roman"/>
+          <w:color w:val="B5CEA8"/>
+          <w:sz w:val="21"/>
+          <w:szCs w:val="21"/>
+        </w:rPr>
+        <w:t>1</w:t>
+      </w:r>
+      <w:r>
+        <w:rPr>
+          <w:rFonts w:ascii="Consolas" w:eastAsia="Times New Roman" w:hAnsi="Consolas" w:cs="Times New Roman"/>
+          <w:color w:val="CCCCCC"/>
+          <w:sz w:val="21"/>
+          <w:szCs w:val="21"/>
+        </w:rPr>
+        <w:t xml:space="preserve"> } });</w:t>
+      </w:r>
+    </w:p>
+    <w:p>
+      <w:pPr>
+        <w:shd w:val="clear" w:color="auto" w:fill="1F1F1F"/>
+        <w:spacing w:after="0" w:line="285" w:lineRule="atLeast"/>
+        <w:rPr>
+          <w:rFonts w:ascii="Consolas" w:eastAsia="Times New Roman" w:hAnsi="Consolas" w:cs="Times New Roman"/>
+          <w:color w:val="CCCCCC"/>
+          <w:sz w:val="21"/>
+          <w:szCs w:val="21"/>
+        </w:rPr>
+      </w:pPr>
+    </w:p>
+    <w:p>
+      <w:pPr>
+        <w:shd w:val="clear" w:color="auto" w:fill="1F1F1F"/>
+        <w:spacing w:after="0" w:line="285" w:lineRule="atLeast"/>
+        <w:rPr>
+          <w:rFonts w:ascii="Consolas" w:eastAsia="Times New Roman" w:hAnsi="Consolas" w:cs="Times New Roman"/>
+          <w:color w:val="CCCCCC"/>
+          <w:sz w:val="21"/>
+          <w:szCs w:val="21"/>
+        </w:rPr>
+      </w:pPr>
+      <w:r>
+        <w:rPr>
+          <w:rFonts w:ascii="Consolas" w:eastAsia="Times New Roman" w:hAnsi="Consolas" w:cs="Times New Roman"/>
+          <w:color w:val="CCCCCC"/>
+          <w:sz w:val="21"/>
+          <w:szCs w:val="21"/>
+        </w:rPr>
+        <w:t xml:space="preserve">    </w:t>
+      </w:r>
+      <w:r>
+        <w:rPr>
+          <w:rFonts w:ascii="Consolas" w:eastAsia="Times New Roman" w:hAnsi="Consolas" w:cs="Times New Roman"/>
+          <w:color w:val="9CDCFE"/>
+          <w:sz w:val="21"/>
+          <w:szCs w:val="21"/>
+        </w:rPr>
+        <w:t>console</w:t>
+      </w:r>
+      <w:r>
+        <w:rPr>
+          <w:rFonts w:ascii="Consolas" w:eastAsia="Times New Roman" w:hAnsi="Consolas" w:cs="Times New Roman"/>
+          <w:color w:val="CCCCCC"/>
+          <w:sz w:val="21"/>
+          <w:szCs w:val="21"/>
+        </w:rPr>
+        <w:t>.</w:t>
+      </w:r>
+      <w:r>
+        <w:rPr>
+          <w:rFonts w:ascii="Consolas" w:eastAsia="Times New Roman" w:hAnsi="Consolas" w:cs="Times New Roman"/>
+          <w:color w:val="DCDCAA"/>
+          <w:sz w:val="21"/>
+          <w:szCs w:val="21"/>
+        </w:rPr>
+        <w:t>log</w:t>
+      </w:r>
+      <w:r>
+        <w:rPr>
+          <w:rFonts w:ascii="Consolas" w:eastAsia="Times New Roman" w:hAnsi="Consolas" w:cs="Times New Roman"/>
+          <w:color w:val="CCCCCC"/>
+          <w:sz w:val="21"/>
+          <w:szCs w:val="21"/>
+        </w:rPr>
+        <w:t>(</w:t>
+      </w:r>
+      <w:r>
+        <w:rPr>
+          <w:rFonts w:ascii="Consolas" w:eastAsia="Times New Roman" w:hAnsi="Consolas" w:cs="Times New Roman"/>
+          <w:color w:val="4FC1FF"/>
+          <w:sz w:val="21"/>
+          <w:szCs w:val="21"/>
+        </w:rPr>
+        <w:t>data</w:t>
+      </w:r>
+      <w:r>
+        <w:rPr>
+          <w:rFonts w:ascii="Consolas" w:eastAsia="Times New Roman" w:hAnsi="Consolas" w:cs="Times New Roman"/>
+          <w:color w:val="CCCCCC"/>
+          <w:sz w:val="21"/>
+          <w:szCs w:val="21"/>
+        </w:rPr>
+        <w:t>.</w:t>
+      </w:r>
+      <w:r>
+        <w:rPr>
+          <w:rFonts w:ascii="Consolas" w:eastAsia="Times New Roman" w:hAnsi="Consolas" w:cs="Times New Roman"/>
+          <w:color w:val="DCDCAA"/>
+          <w:sz w:val="21"/>
+          <w:szCs w:val="21"/>
+        </w:rPr>
+        <w:t>get</w:t>
+      </w:r>
+      <w:r>
+        <w:rPr>
+          <w:rFonts w:ascii="Consolas" w:eastAsia="Times New Roman" w:hAnsi="Consolas" w:cs="Times New Roman"/>
+          <w:color w:val="CCCCCC"/>
+          <w:sz w:val="21"/>
+          <w:szCs w:val="21"/>
+        </w:rPr>
+        <w:t xml:space="preserve">({ </w:t>
+      </w:r>
+      <w:r>
+        <w:rPr>
+          <w:rFonts w:ascii="Consolas" w:eastAsia="Times New Roman" w:hAnsi="Consolas" w:cs="Times New Roman"/>
+          <w:color w:val="9CDCFE"/>
+          <w:sz w:val="21"/>
+          <w:szCs w:val="21"/>
+        </w:rPr>
+        <w:t>plain:</w:t>
+      </w:r>
+      <w:r>
+        <w:rPr>
+          <w:rFonts w:ascii="Consolas" w:eastAsia="Times New Roman" w:hAnsi="Consolas" w:cs="Times New Roman"/>
+          <w:color w:val="CCCCCC"/>
+          <w:sz w:val="21"/>
+          <w:szCs w:val="21"/>
+        </w:rPr>
+        <w:t xml:space="preserve"> </w:t>
+      </w:r>
+      <w:r>
+        <w:rPr>
+          <w:rFonts w:ascii="Consolas" w:eastAsia="Times New Roman" w:hAnsi="Consolas" w:cs="Times New Roman"/>
+          <w:color w:val="569CD6"/>
+          <w:sz w:val="21"/>
+          <w:szCs w:val="21"/>
+        </w:rPr>
+        <w:t>true</w:t>
+      </w:r>
+      <w:r>
+        <w:rPr>
+          <w:rFonts w:ascii="Consolas" w:eastAsia="Times New Roman" w:hAnsi="Consolas" w:cs="Times New Roman"/>
+          <w:color w:val="CCCCCC"/>
+          <w:sz w:val="21"/>
+          <w:szCs w:val="21"/>
+        </w:rPr>
+        <w:t xml:space="preserve"> }))</w:t>
+      </w:r>
+    </w:p>
     <w:p/>
     <w:p/>
     <w:p/>

</xml_diff>